<commit_message>
functional test 8 - 11 added
</commit_message>
<xml_diff>
--- a/Documents/Test Plan/Test Plan First.docx
+++ b/Documents/Test Plan/Test Plan First.docx
@@ -13,6 +13,7 @@
           <w:docPartUnique/>
         </w:docPartObj>
       </w:sdtPr>
+      <w:sdtEndPr/>
       <w:sdtContent>
         <w:p>
           <w:pPr>
@@ -146,6 +147,7 @@
             <w:dataBinding w:prefixMappings="xmlns:ns0='http://purl.org/dc/elements/1.1/' xmlns:ns1='http://schemas.openxmlformats.org/package/2006/metadata/core-properties' " w:xpath="/ns1:coreProperties[1]/ns0:subject[1]" w:storeItemID="{6C3C8BC8-F283-45AE-878A-BAB7291924A1}"/>
             <w:text/>
           </w:sdtPr>
+          <w:sdtEndPr/>
           <w:sdtContent>
             <w:p>
               <w:pPr>
@@ -621,22 +623,16 @@
               <w:docGrid w:linePitch="360"/>
             </w:sectPr>
           </w:pPr>
-          <w:r>
-            <w:br w:type="page"/>
-          </w:r>
-        </w:p>
-        <w:p>
-          <w:pPr>
-            <w:spacing w:after="120"/>
-            <w:jc w:val="both"/>
-          </w:pPr>
-          <w:r>
-            <w:lastRenderedPageBreak/>
-            <w:br w:type="page"/>
-          </w:r>
         </w:p>
         <w:sdt>
           <w:sdtPr>
+            <w:rPr>
+              <w:rFonts w:asciiTheme="minorHAnsi" w:eastAsiaTheme="minorEastAsia" w:hAnsiTheme="minorHAnsi" w:cstheme="minorBidi"/>
+              <w:color w:val="auto"/>
+              <w:sz w:val="22"/>
+              <w:szCs w:val="22"/>
+              <w:lang w:eastAsia="zh-CN"/>
+            </w:rPr>
             <w:id w:val="-1288118164"/>
             <w:docPartObj>
               <w:docPartGallery w:val="Table of Contents"/>
@@ -645,23 +641,15 @@
           </w:sdtPr>
           <w:sdtEndPr>
             <w:rPr>
-              <w:rFonts w:asciiTheme="minorHAnsi" w:eastAsiaTheme="minorEastAsia" w:hAnsiTheme="minorHAnsi" w:cstheme="minorBidi"/>
               <w:b/>
               <w:bCs/>
               <w:noProof/>
-              <w:color w:val="auto"/>
-              <w:sz w:val="22"/>
-              <w:szCs w:val="22"/>
-              <w:lang w:eastAsia="zh-CN"/>
             </w:rPr>
           </w:sdtEndPr>
           <w:sdtContent>
             <w:p>
               <w:pPr>
                 <w:pStyle w:val="TOCHeading"/>
-                <w:rPr>
-                  <w:b/>
-                </w:rPr>
               </w:pPr>
               <w:r>
                 <w:rPr>
@@ -3600,7 +3588,15 @@
             <w:jc w:val="both"/>
           </w:pPr>
           <w:r>
-            <w:t>Traffic Lights System is a tool provide with the necessary tools to regulate the traffic within Csharp city to prevent traffic accidents. By having control over the traffic system the mayor’s desire of safe city will be satisfied.</w:t>
+            <w:t xml:space="preserve">Traffic Lights System is a tool provide with the necessary tools to regulate the traffic within </w:t>
+          </w:r>
+          <w:proofErr w:type="spellStart"/>
+          <w:r>
+            <w:t>Csharp</w:t>
+          </w:r>
+          <w:proofErr w:type="spellEnd"/>
+          <w:r>
+            <w:t xml:space="preserve"> city to prevent traffic accidents. By having control over the traffic system the mayor’s desire of safe city will be satisfied.</w:t>
           </w:r>
         </w:p>
         <w:p>
@@ -4274,6 +4270,7 @@
         <w:tc>
           <w:tcPr>
             <w:tcW w:w="3119" w:type="dxa"/>
+            <w:vAlign w:val="center"/>
           </w:tcPr>
           <w:p>
             <w:pPr>
@@ -4470,7 +4467,16 @@
                 <w:b/>
                 <w:sz w:val="22"/>
               </w:rPr>
-              <w:t>Expected result</w:t>
+              <w:t>E</w:t>
+            </w:r>
+            <w:bookmarkStart w:id="11" w:name="_GoBack"/>
+            <w:bookmarkEnd w:id="11"/>
+            <w:r>
+              <w:rPr>
+                <w:b/>
+                <w:sz w:val="22"/>
+              </w:rPr>
+              <w:t>xpected result</w:t>
             </w:r>
           </w:p>
         </w:tc>
@@ -4857,7 +4863,7 @@
           <w:b/>
         </w:rPr>
       </w:pPr>
-      <w:bookmarkStart w:id="11" w:name="_Toc445236052"/>
+      <w:bookmarkStart w:id="12" w:name="_Toc445236052"/>
       <w:r>
         <w:rPr>
           <w:rFonts w:asciiTheme="minorHAnsi" w:hAnsiTheme="minorHAnsi"/>
@@ -4865,7 +4871,7 @@
         </w:rPr>
         <w:t>Remove a crossing</w:t>
       </w:r>
-      <w:bookmarkEnd w:id="11"/>
+      <w:bookmarkEnd w:id="12"/>
     </w:p>
     <w:p>
       <w:pPr>
@@ -4929,6 +4935,7 @@
         <w:tc>
           <w:tcPr>
             <w:tcW w:w="3119" w:type="dxa"/>
+            <w:vAlign w:val="center"/>
           </w:tcPr>
           <w:p>
             <w:pPr>
@@ -5017,6 +5024,7 @@
         <w:tc>
           <w:tcPr>
             <w:tcW w:w="3119" w:type="dxa"/>
+            <w:vAlign w:val="center"/>
           </w:tcPr>
           <w:p>
             <w:pPr>
@@ -5099,6 +5107,7 @@
         <w:tc>
           <w:tcPr>
             <w:tcW w:w="3119" w:type="dxa"/>
+            <w:vAlign w:val="center"/>
           </w:tcPr>
           <w:p>
             <w:pPr>
@@ -5190,7 +5199,7 @@
           <w:b/>
         </w:rPr>
       </w:pPr>
-      <w:bookmarkStart w:id="12" w:name="_Toc445236053"/>
+      <w:bookmarkStart w:id="13" w:name="_Toc445236053"/>
       <w:r>
         <w:rPr>
           <w:rFonts w:asciiTheme="minorHAnsi" w:hAnsiTheme="minorHAnsi"/>
@@ -5199,7 +5208,7 @@
         <w:lastRenderedPageBreak/>
         <w:t>Create a simulation</w:t>
       </w:r>
-      <w:bookmarkEnd w:id="12"/>
+      <w:bookmarkEnd w:id="13"/>
     </w:p>
     <w:p>
       <w:pPr>
@@ -5527,7 +5536,7 @@
           <w:b/>
         </w:rPr>
       </w:pPr>
-      <w:bookmarkStart w:id="13" w:name="_Toc445236054"/>
+      <w:bookmarkStart w:id="14" w:name="_Toc445236054"/>
       <w:r>
         <w:rPr>
           <w:rFonts w:asciiTheme="minorHAnsi" w:hAnsiTheme="minorHAnsi"/>
@@ -5535,7 +5544,7 @@
         </w:rPr>
         <w:t>Save a simulation</w:t>
       </w:r>
-      <w:bookmarkEnd w:id="13"/>
+      <w:bookmarkEnd w:id="14"/>
     </w:p>
     <w:p>
       <w:pPr>
@@ -5555,10 +5564,7 @@
         <w:t xml:space="preserve"> The purpose of this test is to </w:t>
       </w:r>
       <w:r>
-        <w:t>save</w:t>
-      </w:r>
-      <w:r>
-        <w:t xml:space="preserve"> a simulation</w:t>
+        <w:t>save a simulation</w:t>
       </w:r>
       <w:r>
         <w:t>.</w:t>
@@ -5759,15 +5765,7 @@
                 <w:sz w:val="22"/>
                 <w:shd w:val="clear" w:color="auto" w:fill="FEFEFE"/>
               </w:rPr>
-              <w:t>System saves the simulation</w:t>
-            </w:r>
-            <w:r>
-              <w:rPr>
-                <w:rFonts w:cs="Arial"/>
-                <w:sz w:val="22"/>
-                <w:shd w:val="clear" w:color="auto" w:fill="FEFEFE"/>
-              </w:rPr>
-              <w:t>.</w:t>
+              <w:t>System saves the simulation.</w:t>
             </w:r>
           </w:p>
         </w:tc>
@@ -5938,7 +5936,7 @@
           <w:b/>
         </w:rPr>
       </w:pPr>
-      <w:bookmarkStart w:id="14" w:name="_Toc445236055"/>
+      <w:bookmarkStart w:id="15" w:name="_Toc445236055"/>
       <w:r>
         <w:rPr>
           <w:rFonts w:asciiTheme="minorHAnsi" w:hAnsiTheme="minorHAnsi"/>
@@ -5946,7 +5944,7 @@
         </w:rPr>
         <w:t>Load a simulation</w:t>
       </w:r>
-      <w:bookmarkEnd w:id="14"/>
+      <w:bookmarkEnd w:id="15"/>
     </w:p>
     <w:p>
       <w:pPr>
@@ -6129,39 +6127,7 @@
                 <w:sz w:val="22"/>
                 <w:shd w:val="clear" w:color="auto" w:fill="FEFEFE"/>
               </w:rPr>
-              <w:t xml:space="preserve">User prompts the system to </w:t>
-            </w:r>
-            <w:r>
-              <w:rPr>
-                <w:rFonts w:cs="Arial"/>
-                <w:sz w:val="22"/>
-                <w:shd w:val="clear" w:color="auto" w:fill="FEFEFE"/>
-              </w:rPr>
-              <w:t>load</w:t>
-            </w:r>
-            <w:r>
-              <w:rPr>
-                <w:rFonts w:cs="Arial"/>
-                <w:sz w:val="22"/>
-                <w:shd w:val="clear" w:color="auto" w:fill="FEFEFE"/>
-              </w:rPr>
-              <w:t xml:space="preserve"> </w:t>
-            </w:r>
-            <w:r>
-              <w:rPr>
-                <w:rFonts w:cs="Arial"/>
-                <w:sz w:val="22"/>
-                <w:shd w:val="clear" w:color="auto" w:fill="FEFEFE"/>
-              </w:rPr>
-              <w:t>an exist</w:t>
-            </w:r>
-            <w:r>
-              <w:rPr>
-                <w:rFonts w:cs="Arial"/>
-                <w:sz w:val="22"/>
-                <w:shd w:val="clear" w:color="auto" w:fill="FEFEFE"/>
-              </w:rPr>
-              <w:t xml:space="preserve"> simulation.</w:t>
+              <w:t>User prompts the system to load an exist simulation.</w:t>
             </w:r>
           </w:p>
           <w:p>
@@ -6204,23 +6170,7 @@
                 <w:sz w:val="22"/>
                 <w:shd w:val="clear" w:color="auto" w:fill="FEFEFE"/>
               </w:rPr>
-              <w:t xml:space="preserve">System </w:t>
-            </w:r>
-            <w:r>
-              <w:rPr>
-                <w:rFonts w:cs="Arial"/>
-                <w:sz w:val="22"/>
-                <w:shd w:val="clear" w:color="auto" w:fill="FEFEFE"/>
-              </w:rPr>
-              <w:t>load</w:t>
-            </w:r>
-            <w:r>
-              <w:rPr>
-                <w:rFonts w:cs="Arial"/>
-                <w:sz w:val="22"/>
-                <w:shd w:val="clear" w:color="auto" w:fill="FEFEFE"/>
-              </w:rPr>
-              <w:t xml:space="preserve"> the simulation.</w:t>
+              <w:t>System load the simulation.</w:t>
             </w:r>
           </w:p>
         </w:tc>
@@ -6303,15 +6253,7 @@
                 <w:sz w:val="22"/>
                 <w:shd w:val="clear" w:color="auto" w:fill="FEFEFE"/>
               </w:rPr>
-              <w:t xml:space="preserve">User specifies file </w:t>
-            </w:r>
-            <w:r>
-              <w:rPr>
-                <w:rFonts w:cs="Arial"/>
-                <w:sz w:val="22"/>
-                <w:shd w:val="clear" w:color="auto" w:fill="FEFEFE"/>
-              </w:rPr>
-              <w:t>location.</w:t>
+              <w:t>User specifies file location.</w:t>
             </w:r>
           </w:p>
           <w:p>
@@ -6384,7 +6326,7 @@
           <w:b/>
         </w:rPr>
       </w:pPr>
-      <w:bookmarkStart w:id="15" w:name="_Toc445236056"/>
+      <w:bookmarkStart w:id="16" w:name="_Toc445236056"/>
       <w:r>
         <w:rPr>
           <w:rFonts w:asciiTheme="minorHAnsi" w:hAnsiTheme="minorHAnsi"/>
@@ -6393,7 +6335,7 @@
         <w:lastRenderedPageBreak/>
         <w:t>Edit a road traffic flow</w:t>
       </w:r>
-      <w:bookmarkEnd w:id="15"/>
+      <w:bookmarkEnd w:id="16"/>
     </w:p>
     <w:p>
       <w:pPr>
@@ -6564,13 +6506,7 @@
               <w:rPr>
                 <w:sz w:val="22"/>
               </w:rPr>
-              <w:t>User inputs the new flow</w:t>
-            </w:r>
-            <w:r>
-              <w:rPr>
-                <w:sz w:val="22"/>
-              </w:rPr>
-              <w:t>.</w:t>
+              <w:t>User inputs the new flow.</w:t>
             </w:r>
           </w:p>
           <w:p>
@@ -6779,7 +6715,7 @@
           <w:b/>
         </w:rPr>
       </w:pPr>
-      <w:bookmarkStart w:id="16" w:name="_Toc445236057"/>
+      <w:bookmarkStart w:id="17" w:name="_Toc445236057"/>
       <w:r>
         <w:rPr>
           <w:rFonts w:asciiTheme="minorHAnsi" w:hAnsiTheme="minorHAnsi"/>
@@ -6787,7 +6723,7 @@
         </w:rPr>
         <w:t>Start a simulation</w:t>
       </w:r>
-      <w:bookmarkEnd w:id="16"/>
+      <w:bookmarkEnd w:id="17"/>
     </w:p>
     <w:p>
       <w:pPr>
@@ -6846,14 +6782,12 @@
               <w:rPr>
                 <w:b/>
                 <w:sz w:val="22"/>
-                <w:szCs w:val="24"/>
               </w:rPr>
             </w:pPr>
             <w:r>
               <w:rPr>
                 <w:b/>
                 <w:sz w:val="22"/>
-                <w:szCs w:val="24"/>
               </w:rPr>
               <w:t>Test Case</w:t>
             </w:r>
@@ -6862,6 +6796,7 @@
         <w:tc>
           <w:tcPr>
             <w:tcW w:w="3119" w:type="dxa"/>
+            <w:vAlign w:val="center"/>
           </w:tcPr>
           <w:p>
             <w:pPr>
@@ -6869,14 +6804,12 @@
               <w:rPr>
                 <w:b/>
                 <w:sz w:val="22"/>
-                <w:szCs w:val="24"/>
               </w:rPr>
             </w:pPr>
             <w:r>
               <w:rPr>
                 <w:b/>
                 <w:sz w:val="22"/>
-                <w:szCs w:val="24"/>
               </w:rPr>
               <w:t>Method</w:t>
             </w:r>
@@ -6892,14 +6825,12 @@
               <w:rPr>
                 <w:b/>
                 <w:sz w:val="22"/>
-                <w:szCs w:val="24"/>
               </w:rPr>
             </w:pPr>
             <w:r>
               <w:rPr>
                 <w:b/>
                 <w:sz w:val="22"/>
-                <w:szCs w:val="24"/>
               </w:rPr>
               <w:t>Expected result</w:t>
             </w:r>
@@ -6915,14 +6846,12 @@
               <w:rPr>
                 <w:b/>
                 <w:sz w:val="22"/>
-                <w:szCs w:val="24"/>
               </w:rPr>
             </w:pPr>
             <w:r>
               <w:rPr>
                 <w:b/>
                 <w:sz w:val="22"/>
-                <w:szCs w:val="24"/>
               </w:rPr>
               <w:t>Success?</w:t>
             </w:r>
@@ -6931,25 +6860,22 @@
       </w:tr>
       <w:tr>
         <w:trPr>
-          <w:trHeight w:val="2100"/>
+          <w:trHeight w:val="814"/>
         </w:trPr>
         <w:tc>
           <w:tcPr>
             <w:tcW w:w="1843" w:type="dxa"/>
-            <w:vMerge w:val="restart"/>
           </w:tcPr>
           <w:p>
             <w:pPr>
               <w:spacing w:after="120" w:line="276" w:lineRule="auto"/>
               <w:rPr>
                 <w:sz w:val="22"/>
-                <w:szCs w:val="24"/>
-              </w:rPr>
-            </w:pPr>
-            <w:r>
-              <w:rPr>
-                <w:sz w:val="22"/>
-                <w:szCs w:val="24"/>
+              </w:rPr>
+            </w:pPr>
+            <w:r>
+              <w:rPr>
+                <w:sz w:val="22"/>
               </w:rPr>
               <w:t>Start a simulation</w:t>
             </w:r>
@@ -6958,68 +6884,25 @@
         <w:tc>
           <w:tcPr>
             <w:tcW w:w="3119" w:type="dxa"/>
+            <w:vAlign w:val="center"/>
           </w:tcPr>
           <w:p>
             <w:pPr>
               <w:pStyle w:val="ListParagraph"/>
               <w:numPr>
                 <w:ilvl w:val="0"/>
-                <w:numId w:val="35"/>
+                <w:numId w:val="37"/>
               </w:numPr>
               <w:spacing w:after="120" w:line="276" w:lineRule="auto"/>
               <w:rPr>
                 <w:sz w:val="22"/>
-                <w:szCs w:val="24"/>
-              </w:rPr>
-            </w:pPr>
-            <w:r>
-              <w:rPr>
-                <w:sz w:val="22"/>
-                <w:szCs w:val="24"/>
-              </w:rPr>
-              <w:t>Select a crossing (type 1 or type 2)</w:t>
-            </w:r>
-          </w:p>
-          <w:p>
-            <w:pPr>
-              <w:pStyle w:val="ListParagraph"/>
-              <w:numPr>
-                <w:ilvl w:val="0"/>
-                <w:numId w:val="35"/>
-              </w:numPr>
-              <w:spacing w:after="120" w:line="276" w:lineRule="auto"/>
-              <w:rPr>
-                <w:sz w:val="22"/>
-                <w:szCs w:val="24"/>
-              </w:rPr>
-            </w:pPr>
-            <w:r>
-              <w:rPr>
-                <w:sz w:val="22"/>
-                <w:szCs w:val="24"/>
-              </w:rPr>
-              <w:t>Drag crossing from interface to the cell (type 1 or type 2)</w:t>
-            </w:r>
-          </w:p>
-          <w:p>
-            <w:pPr>
-              <w:pStyle w:val="ListParagraph"/>
-              <w:numPr>
-                <w:ilvl w:val="0"/>
-                <w:numId w:val="35"/>
-              </w:numPr>
-              <w:spacing w:after="120" w:line="276" w:lineRule="auto"/>
-              <w:rPr>
-                <w:sz w:val="22"/>
-                <w:szCs w:val="24"/>
-              </w:rPr>
-            </w:pPr>
-            <w:r>
-              <w:rPr>
-                <w:sz w:val="22"/>
-                <w:szCs w:val="24"/>
-              </w:rPr>
-              <w:t>System adds crossing on that cell.</w:t>
+              </w:rPr>
+            </w:pPr>
+            <w:r>
+              <w:rPr>
+                <w:sz w:val="22"/>
+              </w:rPr>
+              <w:t>User accesses the start functionality</w:t>
             </w:r>
           </w:p>
         </w:tc>
@@ -7032,174 +6915,13 @@
               <w:spacing w:after="120"/>
               <w:rPr>
                 <w:sz w:val="22"/>
-                <w:szCs w:val="24"/>
-              </w:rPr>
-            </w:pPr>
-            <w:r>
-              <w:rPr>
-                <w:sz w:val="22"/>
-                <w:szCs w:val="24"/>
-              </w:rPr>
-              <w:t>System adds a crossing to the selected cell. (pass)</w:t>
-            </w:r>
-          </w:p>
-        </w:tc>
-        <w:tc>
-          <w:tcPr>
-            <w:tcW w:w="1083" w:type="dxa"/>
-          </w:tcPr>
-          <w:p>
-            <w:pPr>
-              <w:spacing w:after="120"/>
-              <w:rPr>
-                <w:sz w:val="22"/>
-              </w:rPr>
-            </w:pPr>
-          </w:p>
-        </w:tc>
-      </w:tr>
-      <w:tr>
-        <w:trPr>
-          <w:trHeight w:val="885"/>
-        </w:trPr>
-        <w:tc>
-          <w:tcPr>
-            <w:tcW w:w="1843" w:type="dxa"/>
-            <w:vMerge/>
-          </w:tcPr>
-          <w:p>
-            <w:pPr>
-              <w:pStyle w:val="ListParagraph"/>
-              <w:numPr>
-                <w:ilvl w:val="0"/>
-                <w:numId w:val="36"/>
-              </w:numPr>
-              <w:spacing w:after="120" w:line="276" w:lineRule="auto"/>
-              <w:rPr>
-                <w:sz w:val="22"/>
-                <w:szCs w:val="24"/>
-              </w:rPr>
-            </w:pPr>
-          </w:p>
-        </w:tc>
-        <w:tc>
-          <w:tcPr>
-            <w:tcW w:w="3119" w:type="dxa"/>
-          </w:tcPr>
-          <w:p>
-            <w:pPr>
-              <w:pStyle w:val="ListParagraph"/>
-              <w:numPr>
-                <w:ilvl w:val="0"/>
-                <w:numId w:val="28"/>
-              </w:numPr>
-              <w:spacing w:after="120" w:line="276" w:lineRule="auto"/>
-              <w:rPr>
-                <w:sz w:val="22"/>
-                <w:szCs w:val="24"/>
-              </w:rPr>
-            </w:pPr>
-            <w:r>
-              <w:rPr>
-                <w:sz w:val="22"/>
-                <w:szCs w:val="24"/>
-              </w:rPr>
-              <w:t>Select a crossing (type 1 or type 2)</w:t>
-            </w:r>
-          </w:p>
-          <w:p>
-            <w:pPr>
-              <w:pStyle w:val="ListParagraph"/>
-              <w:numPr>
-                <w:ilvl w:val="0"/>
-                <w:numId w:val="28"/>
-              </w:numPr>
-              <w:spacing w:after="120" w:line="276" w:lineRule="auto"/>
-              <w:rPr>
-                <w:sz w:val="22"/>
-                <w:szCs w:val="24"/>
-              </w:rPr>
-            </w:pPr>
-            <w:r>
-              <w:rPr>
-                <w:sz w:val="22"/>
-                <w:szCs w:val="24"/>
-              </w:rPr>
-              <w:t>Select the cell which is already occupied</w:t>
-            </w:r>
-          </w:p>
-          <w:p>
-            <w:pPr>
-              <w:pStyle w:val="ListParagraph"/>
-              <w:numPr>
-                <w:ilvl w:val="0"/>
-                <w:numId w:val="28"/>
-              </w:numPr>
-              <w:spacing w:after="120" w:line="276" w:lineRule="auto"/>
-              <w:rPr>
-                <w:sz w:val="22"/>
-                <w:szCs w:val="24"/>
-              </w:rPr>
-            </w:pPr>
-            <w:r>
-              <w:rPr>
-                <w:sz w:val="22"/>
-                <w:szCs w:val="24"/>
-              </w:rPr>
-              <w:t>System shows a message.</w:t>
-            </w:r>
-          </w:p>
-          <w:p>
-            <w:pPr>
-              <w:pStyle w:val="ListParagraph"/>
-              <w:numPr>
-                <w:ilvl w:val="0"/>
-                <w:numId w:val="28"/>
-              </w:numPr>
-              <w:spacing w:after="120" w:line="276" w:lineRule="auto"/>
-              <w:rPr>
-                <w:sz w:val="22"/>
-                <w:szCs w:val="24"/>
-              </w:rPr>
-            </w:pPr>
-            <w:r>
-              <w:rPr>
-                <w:sz w:val="22"/>
-                <w:szCs w:val="24"/>
-              </w:rPr>
-              <w:t>Tester selects yes.</w:t>
-            </w:r>
-          </w:p>
-          <w:p>
-            <w:pPr>
-              <w:pStyle w:val="ListParagraph"/>
-              <w:spacing w:after="120"/>
-              <w:ind w:left="360"/>
-              <w:rPr>
-                <w:sz w:val="22"/>
-                <w:szCs w:val="24"/>
-              </w:rPr>
-            </w:pPr>
-          </w:p>
-        </w:tc>
-        <w:tc>
-          <w:tcPr>
-            <w:tcW w:w="2126" w:type="dxa"/>
-          </w:tcPr>
-          <w:p>
-            <w:pPr>
-              <w:spacing w:after="120"/>
-              <w:rPr>
-                <w:sz w:val="22"/>
-                <w:szCs w:val="24"/>
-              </w:rPr>
-            </w:pPr>
-            <w:r>
-              <w:rPr>
-                <w:sz w:val="22"/>
-                <w:szCs w:val="24"/>
-              </w:rPr>
-              <w:t>System overrides the crossing. (pass)</w:t>
+              </w:rPr>
+            </w:pPr>
+            <w:r>
+              <w:rPr>
+                <w:sz w:val="22"/>
+              </w:rPr>
+              <w:t>System starts the execution of the simulation</w:t>
             </w:r>
           </w:p>
         </w:tc>
@@ -7233,7 +6955,7 @@
           <w:b/>
         </w:rPr>
       </w:pPr>
-      <w:bookmarkStart w:id="17" w:name="_Toc445236058"/>
+      <w:bookmarkStart w:id="18" w:name="_Toc445236058"/>
       <w:r>
         <w:rPr>
           <w:rFonts w:asciiTheme="minorHAnsi" w:hAnsiTheme="minorHAnsi"/>
@@ -7241,7 +6963,7 @@
         </w:rPr>
         <w:t>Stop a simulation</w:t>
       </w:r>
-      <w:bookmarkEnd w:id="17"/>
+      <w:bookmarkEnd w:id="18"/>
     </w:p>
     <w:p>
       <w:pPr>
@@ -7316,6 +7038,7 @@
         <w:tc>
           <w:tcPr>
             <w:tcW w:w="3119" w:type="dxa"/>
+            <w:vAlign w:val="center"/>
           </w:tcPr>
           <w:p>
             <w:pPr>
@@ -7385,12 +7108,11 @@
       </w:tr>
       <w:tr>
         <w:trPr>
-          <w:trHeight w:val="2100"/>
+          <w:trHeight w:val="866"/>
         </w:trPr>
         <w:tc>
           <w:tcPr>
             <w:tcW w:w="1843" w:type="dxa"/>
-            <w:vMerge w:val="restart"/>
           </w:tcPr>
           <w:p>
             <w:pPr>
@@ -7405,7 +7127,6 @@
                 <w:sz w:val="22"/>
                 <w:szCs w:val="24"/>
               </w:rPr>
-              <w:lastRenderedPageBreak/>
               <w:t>Stop</w:t>
             </w:r>
             <w:r>
@@ -7420,13 +7141,14 @@
         <w:tc>
           <w:tcPr>
             <w:tcW w:w="3119" w:type="dxa"/>
+            <w:vAlign w:val="center"/>
           </w:tcPr>
           <w:p>
             <w:pPr>
               <w:pStyle w:val="ListParagraph"/>
               <w:numPr>
                 <w:ilvl w:val="0"/>
-                <w:numId w:val="35"/>
+                <w:numId w:val="38"/>
               </w:numPr>
               <w:spacing w:after="120" w:line="276" w:lineRule="auto"/>
               <w:rPr>
@@ -7437,51 +7159,27 @@
             <w:r>
               <w:rPr>
                 <w:sz w:val="22"/>
-                <w:szCs w:val="24"/>
-              </w:rPr>
-              <w:t>Select a crossing (type 1 or type 2)</w:t>
-            </w:r>
-          </w:p>
-          <w:p>
-            <w:pPr>
-              <w:pStyle w:val="ListParagraph"/>
-              <w:numPr>
-                <w:ilvl w:val="0"/>
-                <w:numId w:val="35"/>
-              </w:numPr>
-              <w:spacing w:after="120" w:line="276" w:lineRule="auto"/>
-              <w:rPr>
-                <w:sz w:val="22"/>
-                <w:szCs w:val="24"/>
-              </w:rPr>
-            </w:pPr>
-            <w:r>
-              <w:rPr>
-                <w:sz w:val="22"/>
-                <w:szCs w:val="24"/>
-              </w:rPr>
-              <w:t>Drag crossing from interface to the cell (type 1 or type 2)</w:t>
-            </w:r>
-          </w:p>
-          <w:p>
-            <w:pPr>
-              <w:pStyle w:val="ListParagraph"/>
-              <w:numPr>
-                <w:ilvl w:val="0"/>
-                <w:numId w:val="35"/>
-              </w:numPr>
-              <w:spacing w:after="120" w:line="276" w:lineRule="auto"/>
-              <w:rPr>
-                <w:sz w:val="22"/>
-                <w:szCs w:val="24"/>
-              </w:rPr>
-            </w:pPr>
-            <w:r>
-              <w:rPr>
-                <w:sz w:val="22"/>
-                <w:szCs w:val="24"/>
-              </w:rPr>
-              <w:t>System adds crossing on that cell.</w:t>
+              </w:rPr>
+              <w:t xml:space="preserve">User accesses the </w:t>
+            </w:r>
+            <w:r>
+              <w:rPr>
+                <w:rFonts w:hint="eastAsia"/>
+                <w:sz w:val="22"/>
+              </w:rPr>
+              <w:t>stop</w:t>
+            </w:r>
+            <w:r>
+              <w:rPr>
+                <w:sz w:val="22"/>
+              </w:rPr>
+              <w:t xml:space="preserve"> </w:t>
+            </w:r>
+            <w:r>
+              <w:rPr>
+                <w:sz w:val="22"/>
+              </w:rPr>
+              <w:t>functionality</w:t>
             </w:r>
           </w:p>
         </w:tc>
@@ -7500,177 +7198,20 @@
             <w:r>
               <w:rPr>
                 <w:sz w:val="22"/>
-                <w:szCs w:val="24"/>
-              </w:rPr>
-              <w:t>System adds a crossing to the selected cell. (pass)</w:t>
-            </w:r>
-          </w:p>
-        </w:tc>
-        <w:tc>
-          <w:tcPr>
-            <w:tcW w:w="1083" w:type="dxa"/>
-          </w:tcPr>
-          <w:p>
-            <w:pPr>
-              <w:spacing w:after="120"/>
-              <w:rPr>
-                <w:sz w:val="22"/>
-              </w:rPr>
-            </w:pPr>
-          </w:p>
-        </w:tc>
-      </w:tr>
-      <w:tr>
-        <w:trPr>
-          <w:trHeight w:val="885"/>
-        </w:trPr>
-        <w:tc>
-          <w:tcPr>
-            <w:tcW w:w="1843" w:type="dxa"/>
-            <w:vMerge/>
-          </w:tcPr>
-          <w:p>
-            <w:pPr>
-              <w:pStyle w:val="ListParagraph"/>
-              <w:numPr>
-                <w:ilvl w:val="0"/>
-                <w:numId w:val="36"/>
-              </w:numPr>
-              <w:spacing w:after="120" w:line="276" w:lineRule="auto"/>
-              <w:rPr>
-                <w:sz w:val="22"/>
-                <w:szCs w:val="24"/>
-              </w:rPr>
-            </w:pPr>
-          </w:p>
-        </w:tc>
-        <w:tc>
-          <w:tcPr>
-            <w:tcW w:w="3119" w:type="dxa"/>
-          </w:tcPr>
-          <w:p>
-            <w:pPr>
-              <w:pStyle w:val="ListParagraph"/>
-              <w:numPr>
-                <w:ilvl w:val="0"/>
-                <w:numId w:val="28"/>
-              </w:numPr>
-              <w:spacing w:after="120" w:line="276" w:lineRule="auto"/>
-              <w:rPr>
-                <w:sz w:val="22"/>
-                <w:szCs w:val="24"/>
-              </w:rPr>
-            </w:pPr>
-            <w:r>
-              <w:rPr>
-                <w:sz w:val="22"/>
-                <w:szCs w:val="24"/>
-              </w:rPr>
-              <w:t>Select a crossing (type 1 or type 2)</w:t>
-            </w:r>
-          </w:p>
-          <w:p>
-            <w:pPr>
-              <w:pStyle w:val="ListParagraph"/>
-              <w:numPr>
-                <w:ilvl w:val="0"/>
-                <w:numId w:val="28"/>
-              </w:numPr>
-              <w:spacing w:after="120" w:line="276" w:lineRule="auto"/>
-              <w:rPr>
-                <w:sz w:val="22"/>
-                <w:szCs w:val="24"/>
-              </w:rPr>
-            </w:pPr>
-            <w:r>
-              <w:rPr>
-                <w:sz w:val="22"/>
-                <w:szCs w:val="24"/>
-              </w:rPr>
-              <w:t>Select the cell which is already occupied</w:t>
-            </w:r>
-          </w:p>
-          <w:p>
-            <w:pPr>
-              <w:pStyle w:val="ListParagraph"/>
-              <w:numPr>
-                <w:ilvl w:val="0"/>
-                <w:numId w:val="28"/>
-              </w:numPr>
-              <w:spacing w:after="120" w:line="276" w:lineRule="auto"/>
-              <w:rPr>
-                <w:sz w:val="22"/>
-                <w:szCs w:val="24"/>
-              </w:rPr>
-            </w:pPr>
-            <w:r>
-              <w:rPr>
-                <w:sz w:val="22"/>
-                <w:szCs w:val="24"/>
-              </w:rPr>
-              <w:t>System shows a message.</w:t>
-            </w:r>
-          </w:p>
-          <w:p>
-            <w:pPr>
-              <w:pStyle w:val="ListParagraph"/>
-              <w:numPr>
-                <w:ilvl w:val="0"/>
-                <w:numId w:val="28"/>
-              </w:numPr>
-              <w:spacing w:after="120" w:line="276" w:lineRule="auto"/>
-              <w:rPr>
-                <w:sz w:val="22"/>
-                <w:szCs w:val="24"/>
-              </w:rPr>
-            </w:pPr>
-            <w:r>
-              <w:rPr>
-                <w:sz w:val="22"/>
-                <w:szCs w:val="24"/>
-              </w:rPr>
-              <w:t>Tester selects yes.</w:t>
-            </w:r>
-          </w:p>
-          <w:p>
-            <w:pPr>
-              <w:pStyle w:val="ListParagraph"/>
-              <w:spacing w:after="120"/>
-              <w:ind w:left="360"/>
-              <w:rPr>
-                <w:sz w:val="22"/>
-                <w:szCs w:val="24"/>
-              </w:rPr>
-            </w:pPr>
-          </w:p>
-        </w:tc>
-        <w:tc>
-          <w:tcPr>
-            <w:tcW w:w="2126" w:type="dxa"/>
-          </w:tcPr>
-          <w:p>
-            <w:pPr>
-              <w:spacing w:after="120"/>
-              <w:rPr>
-                <w:sz w:val="22"/>
-                <w:szCs w:val="24"/>
-              </w:rPr>
-            </w:pPr>
-            <w:r>
-              <w:rPr>
-                <w:sz w:val="22"/>
-                <w:szCs w:val="24"/>
-              </w:rPr>
-              <w:t>System overrides the crossing.</w:t>
-            </w:r>
-            <w:bookmarkStart w:id="18" w:name="_GoBack"/>
-            <w:bookmarkEnd w:id="18"/>
-            <w:r>
-              <w:rPr>
-                <w:sz w:val="22"/>
-                <w:szCs w:val="24"/>
-              </w:rPr>
-              <w:t xml:space="preserve"> (pass)</w:t>
+              </w:rPr>
+              <w:t xml:space="preserve">System </w:t>
+            </w:r>
+            <w:r>
+              <w:rPr>
+                <w:sz w:val="22"/>
+              </w:rPr>
+              <w:t>stops</w:t>
+            </w:r>
+            <w:r>
+              <w:rPr>
+                <w:sz w:val="22"/>
+              </w:rPr>
+              <w:t xml:space="preserve"> the execution of the simulation</w:t>
             </w:r>
           </w:p>
         </w:tc>
@@ -7787,6 +7328,7 @@
         <w:tc>
           <w:tcPr>
             <w:tcW w:w="3119" w:type="dxa"/>
+            <w:vAlign w:val="center"/>
           </w:tcPr>
           <w:p>
             <w:pPr>
@@ -7856,12 +7398,11 @@
       </w:tr>
       <w:tr>
         <w:trPr>
-          <w:trHeight w:val="2100"/>
+          <w:trHeight w:val="918"/>
         </w:trPr>
         <w:tc>
           <w:tcPr>
             <w:tcW w:w="1843" w:type="dxa"/>
-            <w:vMerge w:val="restart"/>
           </w:tcPr>
           <w:p>
             <w:pPr>
@@ -7890,13 +7431,14 @@
         <w:tc>
           <w:tcPr>
             <w:tcW w:w="3119" w:type="dxa"/>
+            <w:vAlign w:val="center"/>
           </w:tcPr>
           <w:p>
             <w:pPr>
               <w:pStyle w:val="ListParagraph"/>
               <w:numPr>
                 <w:ilvl w:val="0"/>
-                <w:numId w:val="35"/>
+                <w:numId w:val="39"/>
               </w:numPr>
               <w:spacing w:after="120" w:line="276" w:lineRule="auto"/>
               <w:rPr>
@@ -7907,51 +7449,20 @@
             <w:r>
               <w:rPr>
                 <w:sz w:val="22"/>
-                <w:szCs w:val="24"/>
-              </w:rPr>
-              <w:t>Select a crossing (type 1 or type 2)</w:t>
-            </w:r>
-          </w:p>
-          <w:p>
-            <w:pPr>
-              <w:pStyle w:val="ListParagraph"/>
-              <w:numPr>
-                <w:ilvl w:val="0"/>
-                <w:numId w:val="35"/>
-              </w:numPr>
-              <w:spacing w:after="120" w:line="276" w:lineRule="auto"/>
-              <w:rPr>
-                <w:sz w:val="22"/>
-                <w:szCs w:val="24"/>
-              </w:rPr>
-            </w:pPr>
-            <w:r>
-              <w:rPr>
-                <w:sz w:val="22"/>
-                <w:szCs w:val="24"/>
-              </w:rPr>
-              <w:t>Drag crossing from interface to the cell (type 1 or type 2)</w:t>
-            </w:r>
-          </w:p>
-          <w:p>
-            <w:pPr>
-              <w:pStyle w:val="ListParagraph"/>
-              <w:numPr>
-                <w:ilvl w:val="0"/>
-                <w:numId w:val="35"/>
-              </w:numPr>
-              <w:spacing w:after="120" w:line="276" w:lineRule="auto"/>
-              <w:rPr>
-                <w:sz w:val="22"/>
-                <w:szCs w:val="24"/>
-              </w:rPr>
-            </w:pPr>
-            <w:r>
-              <w:rPr>
-                <w:sz w:val="22"/>
-                <w:szCs w:val="24"/>
-              </w:rPr>
-              <w:t>System adds crossing on that cell.</w:t>
+              </w:rPr>
+              <w:t xml:space="preserve">User accesses the </w:t>
+            </w:r>
+            <w:r>
+              <w:rPr>
+                <w:sz w:val="22"/>
+              </w:rPr>
+              <w:t>pause</w:t>
+            </w:r>
+            <w:r>
+              <w:rPr>
+                <w:sz w:val="22"/>
+              </w:rPr>
+              <w:t xml:space="preserve"> functionality</w:t>
             </w:r>
           </w:p>
         </w:tc>
@@ -7970,168 +7481,20 @@
             <w:r>
               <w:rPr>
                 <w:sz w:val="22"/>
-                <w:szCs w:val="24"/>
-              </w:rPr>
-              <w:t>System adds a crossing to the selected cell. (pass)</w:t>
-            </w:r>
-          </w:p>
-        </w:tc>
-        <w:tc>
-          <w:tcPr>
-            <w:tcW w:w="1083" w:type="dxa"/>
-          </w:tcPr>
-          <w:p>
-            <w:pPr>
-              <w:spacing w:after="120"/>
-              <w:rPr>
-                <w:sz w:val="22"/>
-              </w:rPr>
-            </w:pPr>
-          </w:p>
-        </w:tc>
-      </w:tr>
-      <w:tr>
-        <w:trPr>
-          <w:trHeight w:val="885"/>
-        </w:trPr>
-        <w:tc>
-          <w:tcPr>
-            <w:tcW w:w="1843" w:type="dxa"/>
-            <w:vMerge/>
-          </w:tcPr>
-          <w:p>
-            <w:pPr>
-              <w:pStyle w:val="ListParagraph"/>
-              <w:numPr>
-                <w:ilvl w:val="0"/>
-                <w:numId w:val="36"/>
-              </w:numPr>
-              <w:spacing w:after="120" w:line="276" w:lineRule="auto"/>
-              <w:rPr>
-                <w:sz w:val="22"/>
-                <w:szCs w:val="24"/>
-              </w:rPr>
-            </w:pPr>
-          </w:p>
-        </w:tc>
-        <w:tc>
-          <w:tcPr>
-            <w:tcW w:w="3119" w:type="dxa"/>
-          </w:tcPr>
-          <w:p>
-            <w:pPr>
-              <w:pStyle w:val="ListParagraph"/>
-              <w:numPr>
-                <w:ilvl w:val="0"/>
-                <w:numId w:val="28"/>
-              </w:numPr>
-              <w:spacing w:after="120" w:line="276" w:lineRule="auto"/>
-              <w:rPr>
-                <w:sz w:val="22"/>
-                <w:szCs w:val="24"/>
-              </w:rPr>
-            </w:pPr>
-            <w:r>
-              <w:rPr>
-                <w:sz w:val="22"/>
-                <w:szCs w:val="24"/>
-              </w:rPr>
-              <w:t>Select a crossing (type 1 or type 2)</w:t>
-            </w:r>
-          </w:p>
-          <w:p>
-            <w:pPr>
-              <w:pStyle w:val="ListParagraph"/>
-              <w:numPr>
-                <w:ilvl w:val="0"/>
-                <w:numId w:val="28"/>
-              </w:numPr>
-              <w:spacing w:after="120" w:line="276" w:lineRule="auto"/>
-              <w:rPr>
-                <w:sz w:val="22"/>
-                <w:szCs w:val="24"/>
-              </w:rPr>
-            </w:pPr>
-            <w:r>
-              <w:rPr>
-                <w:sz w:val="22"/>
-                <w:szCs w:val="24"/>
-              </w:rPr>
-              <w:t>Select the cell which is already occupied</w:t>
-            </w:r>
-          </w:p>
-          <w:p>
-            <w:pPr>
-              <w:pStyle w:val="ListParagraph"/>
-              <w:numPr>
-                <w:ilvl w:val="0"/>
-                <w:numId w:val="28"/>
-              </w:numPr>
-              <w:spacing w:after="120" w:line="276" w:lineRule="auto"/>
-              <w:rPr>
-                <w:sz w:val="22"/>
-                <w:szCs w:val="24"/>
-              </w:rPr>
-            </w:pPr>
-            <w:r>
-              <w:rPr>
-                <w:sz w:val="22"/>
-                <w:szCs w:val="24"/>
-              </w:rPr>
-              <w:t>System shows a message.</w:t>
-            </w:r>
-          </w:p>
-          <w:p>
-            <w:pPr>
-              <w:pStyle w:val="ListParagraph"/>
-              <w:numPr>
-                <w:ilvl w:val="0"/>
-                <w:numId w:val="28"/>
-              </w:numPr>
-              <w:spacing w:after="120" w:line="276" w:lineRule="auto"/>
-              <w:rPr>
-                <w:sz w:val="22"/>
-                <w:szCs w:val="24"/>
-              </w:rPr>
-            </w:pPr>
-            <w:r>
-              <w:rPr>
-                <w:sz w:val="22"/>
-                <w:szCs w:val="24"/>
-              </w:rPr>
-              <w:t>Tester selects yes.</w:t>
-            </w:r>
-          </w:p>
-          <w:p>
-            <w:pPr>
-              <w:pStyle w:val="ListParagraph"/>
-              <w:spacing w:after="120"/>
-              <w:ind w:left="360"/>
-              <w:rPr>
-                <w:sz w:val="22"/>
-                <w:szCs w:val="24"/>
-              </w:rPr>
-            </w:pPr>
-          </w:p>
-        </w:tc>
-        <w:tc>
-          <w:tcPr>
-            <w:tcW w:w="2126" w:type="dxa"/>
-          </w:tcPr>
-          <w:p>
-            <w:pPr>
-              <w:spacing w:after="120"/>
-              <w:rPr>
-                <w:sz w:val="22"/>
-                <w:szCs w:val="24"/>
-              </w:rPr>
-            </w:pPr>
-            <w:r>
-              <w:rPr>
-                <w:sz w:val="22"/>
-                <w:szCs w:val="24"/>
-              </w:rPr>
-              <w:t>System overrides the crossing. (pass)</w:t>
+              </w:rPr>
+              <w:t xml:space="preserve">System </w:t>
+            </w:r>
+            <w:r>
+              <w:rPr>
+                <w:sz w:val="22"/>
+              </w:rPr>
+              <w:t>pauses</w:t>
+            </w:r>
+            <w:r>
+              <w:rPr>
+                <w:sz w:val="22"/>
+              </w:rPr>
+              <w:t xml:space="preserve"> the execution of the simulation</w:t>
             </w:r>
           </w:p>
         </w:tc>
@@ -8241,6 +7604,7 @@
                 <w:sz w:val="22"/>
                 <w:szCs w:val="24"/>
               </w:rPr>
+              <w:lastRenderedPageBreak/>
               <w:t>Test Case</w:t>
             </w:r>
           </w:p>
@@ -8248,6 +7612,7 @@
         <w:tc>
           <w:tcPr>
             <w:tcW w:w="3119" w:type="dxa"/>
+            <w:vAlign w:val="center"/>
           </w:tcPr>
           <w:p>
             <w:pPr>
@@ -8317,12 +7682,11 @@
       </w:tr>
       <w:tr>
         <w:trPr>
-          <w:trHeight w:val="2100"/>
+          <w:trHeight w:val="861"/>
         </w:trPr>
         <w:tc>
           <w:tcPr>
             <w:tcW w:w="1843" w:type="dxa"/>
-            <w:vMerge w:val="restart"/>
           </w:tcPr>
           <w:p>
             <w:pPr>
@@ -8337,7 +7701,6 @@
                 <w:sz w:val="22"/>
                 <w:szCs w:val="24"/>
               </w:rPr>
-              <w:lastRenderedPageBreak/>
               <w:t>Restart</w:t>
             </w:r>
             <w:r>
@@ -8352,13 +7715,14 @@
         <w:tc>
           <w:tcPr>
             <w:tcW w:w="3119" w:type="dxa"/>
+            <w:vAlign w:val="center"/>
           </w:tcPr>
           <w:p>
             <w:pPr>
               <w:pStyle w:val="ListParagraph"/>
               <w:numPr>
                 <w:ilvl w:val="0"/>
-                <w:numId w:val="35"/>
+                <w:numId w:val="40"/>
               </w:numPr>
               <w:spacing w:after="120" w:line="276" w:lineRule="auto"/>
               <w:rPr>
@@ -8369,51 +7733,20 @@
             <w:r>
               <w:rPr>
                 <w:sz w:val="22"/>
-                <w:szCs w:val="24"/>
-              </w:rPr>
-              <w:t>Select a crossing (type 1 or type 2)</w:t>
-            </w:r>
-          </w:p>
-          <w:p>
-            <w:pPr>
-              <w:pStyle w:val="ListParagraph"/>
-              <w:numPr>
-                <w:ilvl w:val="0"/>
-                <w:numId w:val="35"/>
-              </w:numPr>
-              <w:spacing w:after="120" w:line="276" w:lineRule="auto"/>
-              <w:rPr>
-                <w:sz w:val="22"/>
-                <w:szCs w:val="24"/>
-              </w:rPr>
-            </w:pPr>
-            <w:r>
-              <w:rPr>
-                <w:sz w:val="22"/>
-                <w:szCs w:val="24"/>
-              </w:rPr>
-              <w:t>Drag crossing from interface to the cell (type 1 or type 2)</w:t>
-            </w:r>
-          </w:p>
-          <w:p>
-            <w:pPr>
-              <w:pStyle w:val="ListParagraph"/>
-              <w:numPr>
-                <w:ilvl w:val="0"/>
-                <w:numId w:val="35"/>
-              </w:numPr>
-              <w:spacing w:after="120" w:line="276" w:lineRule="auto"/>
-              <w:rPr>
-                <w:sz w:val="22"/>
-                <w:szCs w:val="24"/>
-              </w:rPr>
-            </w:pPr>
-            <w:r>
-              <w:rPr>
-                <w:sz w:val="22"/>
-                <w:szCs w:val="24"/>
-              </w:rPr>
-              <w:t>System adds crossing on that cell.</w:t>
+              </w:rPr>
+              <w:t xml:space="preserve">User accesses the </w:t>
+            </w:r>
+            <w:r>
+              <w:rPr>
+                <w:sz w:val="22"/>
+              </w:rPr>
+              <w:t>re</w:t>
+            </w:r>
+            <w:r>
+              <w:rPr>
+                <w:sz w:val="22"/>
+              </w:rPr>
+              <w:t>start functionality</w:t>
             </w:r>
           </w:p>
         </w:tc>
@@ -8432,168 +7765,20 @@
             <w:r>
               <w:rPr>
                 <w:sz w:val="22"/>
-                <w:szCs w:val="24"/>
-              </w:rPr>
-              <w:t>System adds a crossing to the selected cell. (pass)</w:t>
-            </w:r>
-          </w:p>
-        </w:tc>
-        <w:tc>
-          <w:tcPr>
-            <w:tcW w:w="1083" w:type="dxa"/>
-          </w:tcPr>
-          <w:p>
-            <w:pPr>
-              <w:spacing w:after="120"/>
-              <w:rPr>
-                <w:sz w:val="22"/>
-              </w:rPr>
-            </w:pPr>
-          </w:p>
-        </w:tc>
-      </w:tr>
-      <w:tr>
-        <w:trPr>
-          <w:trHeight w:val="885"/>
-        </w:trPr>
-        <w:tc>
-          <w:tcPr>
-            <w:tcW w:w="1843" w:type="dxa"/>
-            <w:vMerge/>
-          </w:tcPr>
-          <w:p>
-            <w:pPr>
-              <w:pStyle w:val="ListParagraph"/>
-              <w:numPr>
-                <w:ilvl w:val="0"/>
-                <w:numId w:val="36"/>
-              </w:numPr>
-              <w:spacing w:after="120" w:line="276" w:lineRule="auto"/>
-              <w:rPr>
-                <w:sz w:val="22"/>
-                <w:szCs w:val="24"/>
-              </w:rPr>
-            </w:pPr>
-          </w:p>
-        </w:tc>
-        <w:tc>
-          <w:tcPr>
-            <w:tcW w:w="3119" w:type="dxa"/>
-          </w:tcPr>
-          <w:p>
-            <w:pPr>
-              <w:pStyle w:val="ListParagraph"/>
-              <w:numPr>
-                <w:ilvl w:val="0"/>
-                <w:numId w:val="28"/>
-              </w:numPr>
-              <w:spacing w:after="120" w:line="276" w:lineRule="auto"/>
-              <w:rPr>
-                <w:sz w:val="22"/>
-                <w:szCs w:val="24"/>
-              </w:rPr>
-            </w:pPr>
-            <w:r>
-              <w:rPr>
-                <w:sz w:val="22"/>
-                <w:szCs w:val="24"/>
-              </w:rPr>
-              <w:t>Select a crossing (type 1 or type 2)</w:t>
-            </w:r>
-          </w:p>
-          <w:p>
-            <w:pPr>
-              <w:pStyle w:val="ListParagraph"/>
-              <w:numPr>
-                <w:ilvl w:val="0"/>
-                <w:numId w:val="28"/>
-              </w:numPr>
-              <w:spacing w:after="120" w:line="276" w:lineRule="auto"/>
-              <w:rPr>
-                <w:sz w:val="22"/>
-                <w:szCs w:val="24"/>
-              </w:rPr>
-            </w:pPr>
-            <w:r>
-              <w:rPr>
-                <w:sz w:val="22"/>
-                <w:szCs w:val="24"/>
-              </w:rPr>
-              <w:t>Select the cell which is already occupied</w:t>
-            </w:r>
-          </w:p>
-          <w:p>
-            <w:pPr>
-              <w:pStyle w:val="ListParagraph"/>
-              <w:numPr>
-                <w:ilvl w:val="0"/>
-                <w:numId w:val="28"/>
-              </w:numPr>
-              <w:spacing w:after="120" w:line="276" w:lineRule="auto"/>
-              <w:rPr>
-                <w:sz w:val="22"/>
-                <w:szCs w:val="24"/>
-              </w:rPr>
-            </w:pPr>
-            <w:r>
-              <w:rPr>
-                <w:sz w:val="22"/>
-                <w:szCs w:val="24"/>
-              </w:rPr>
-              <w:t>System shows a message.</w:t>
-            </w:r>
-          </w:p>
-          <w:p>
-            <w:pPr>
-              <w:pStyle w:val="ListParagraph"/>
-              <w:numPr>
-                <w:ilvl w:val="0"/>
-                <w:numId w:val="28"/>
-              </w:numPr>
-              <w:spacing w:after="120" w:line="276" w:lineRule="auto"/>
-              <w:rPr>
-                <w:sz w:val="22"/>
-                <w:szCs w:val="24"/>
-              </w:rPr>
-            </w:pPr>
-            <w:r>
-              <w:rPr>
-                <w:sz w:val="22"/>
-                <w:szCs w:val="24"/>
-              </w:rPr>
-              <w:t>Tester selects yes.</w:t>
-            </w:r>
-          </w:p>
-          <w:p>
-            <w:pPr>
-              <w:pStyle w:val="ListParagraph"/>
-              <w:spacing w:after="120"/>
-              <w:ind w:left="360"/>
-              <w:rPr>
-                <w:sz w:val="22"/>
-                <w:szCs w:val="24"/>
-              </w:rPr>
-            </w:pPr>
-          </w:p>
-        </w:tc>
-        <w:tc>
-          <w:tcPr>
-            <w:tcW w:w="2126" w:type="dxa"/>
-          </w:tcPr>
-          <w:p>
-            <w:pPr>
-              <w:spacing w:after="120"/>
-              <w:rPr>
-                <w:sz w:val="22"/>
-                <w:szCs w:val="24"/>
-              </w:rPr>
-            </w:pPr>
-            <w:r>
-              <w:rPr>
-                <w:sz w:val="22"/>
-                <w:szCs w:val="24"/>
-              </w:rPr>
-              <w:t>System overrides the crossing. (pass)</w:t>
+              </w:rPr>
+              <w:t xml:space="preserve">System </w:t>
+            </w:r>
+            <w:r>
+              <w:rPr>
+                <w:sz w:val="22"/>
+              </w:rPr>
+              <w:t>re</w:t>
+            </w:r>
+            <w:r>
+              <w:rPr>
+                <w:sz w:val="22"/>
+              </w:rPr>
+              <w:t>starts the execution of the simulation</w:t>
             </w:r>
           </w:p>
         </w:tc>
@@ -8814,7 +7999,7 @@
               <w:pStyle w:val="ListParagraph"/>
               <w:numPr>
                 <w:ilvl w:val="0"/>
-                <w:numId w:val="35"/>
+                <w:numId w:val="40"/>
               </w:numPr>
               <w:spacing w:after="120" w:line="276" w:lineRule="auto"/>
               <w:rPr>
@@ -8835,7 +8020,7 @@
               <w:pStyle w:val="ListParagraph"/>
               <w:numPr>
                 <w:ilvl w:val="0"/>
-                <w:numId w:val="35"/>
+                <w:numId w:val="40"/>
               </w:numPr>
               <w:spacing w:after="120" w:line="276" w:lineRule="auto"/>
               <w:rPr>
@@ -8856,7 +8041,7 @@
               <w:pStyle w:val="ListParagraph"/>
               <w:numPr>
                 <w:ilvl w:val="0"/>
-                <w:numId w:val="35"/>
+                <w:numId w:val="40"/>
               </w:numPr>
               <w:spacing w:after="120" w:line="276" w:lineRule="auto"/>
               <w:rPr>
@@ -9237,7 +8422,6 @@
                 <w:sz w:val="22"/>
                 <w:szCs w:val="24"/>
               </w:rPr>
-              <w:lastRenderedPageBreak/>
               <w:t>Select a crossing to place</w:t>
             </w:r>
           </w:p>
@@ -9251,7 +8435,7 @@
               <w:pStyle w:val="ListParagraph"/>
               <w:numPr>
                 <w:ilvl w:val="0"/>
-                <w:numId w:val="35"/>
+                <w:numId w:val="40"/>
               </w:numPr>
               <w:spacing w:after="120" w:line="276" w:lineRule="auto"/>
               <w:rPr>
@@ -9272,7 +8456,7 @@
               <w:pStyle w:val="ListParagraph"/>
               <w:numPr>
                 <w:ilvl w:val="0"/>
-                <w:numId w:val="35"/>
+                <w:numId w:val="40"/>
               </w:numPr>
               <w:spacing w:after="120" w:line="276" w:lineRule="auto"/>
               <w:rPr>
@@ -9293,7 +8477,7 @@
               <w:pStyle w:val="ListParagraph"/>
               <w:numPr>
                 <w:ilvl w:val="0"/>
-                <w:numId w:val="35"/>
+                <w:numId w:val="40"/>
               </w:numPr>
               <w:spacing w:after="120" w:line="276" w:lineRule="auto"/>
               <w:rPr>
@@ -9454,6 +8638,7 @@
                 <w:sz w:val="22"/>
                 <w:szCs w:val="24"/>
               </w:rPr>
+              <w:lastRenderedPageBreak/>
               <w:t>Tester selects yes.</w:t>
             </w:r>
           </w:p>
@@ -9486,6 +8671,7 @@
                 <w:sz w:val="22"/>
                 <w:szCs w:val="24"/>
               </w:rPr>
+              <w:lastRenderedPageBreak/>
               <w:t>System overrides the crossing. (pass)</w:t>
             </w:r>
           </w:p>
@@ -9687,7 +8873,7 @@
               <w:pStyle w:val="ListParagraph"/>
               <w:numPr>
                 <w:ilvl w:val="0"/>
-                <w:numId w:val="35"/>
+                <w:numId w:val="40"/>
               </w:numPr>
               <w:spacing w:after="120" w:line="276" w:lineRule="auto"/>
               <w:rPr>
@@ -9708,7 +8894,7 @@
               <w:pStyle w:val="ListParagraph"/>
               <w:numPr>
                 <w:ilvl w:val="0"/>
-                <w:numId w:val="35"/>
+                <w:numId w:val="40"/>
               </w:numPr>
               <w:spacing w:after="120" w:line="276" w:lineRule="auto"/>
               <w:rPr>
@@ -9729,7 +8915,7 @@
               <w:pStyle w:val="ListParagraph"/>
               <w:numPr>
                 <w:ilvl w:val="0"/>
-                <w:numId w:val="35"/>
+                <w:numId w:val="40"/>
               </w:numPr>
               <w:spacing w:after="120" w:line="276" w:lineRule="auto"/>
               <w:rPr>
@@ -10110,7 +9296,6 @@
                 <w:sz w:val="22"/>
                 <w:szCs w:val="24"/>
               </w:rPr>
-              <w:lastRenderedPageBreak/>
               <w:t>Select a crossing to place</w:t>
             </w:r>
           </w:p>
@@ -10124,7 +9309,7 @@
               <w:pStyle w:val="ListParagraph"/>
               <w:numPr>
                 <w:ilvl w:val="0"/>
-                <w:numId w:val="35"/>
+                <w:numId w:val="40"/>
               </w:numPr>
               <w:spacing w:after="120" w:line="276" w:lineRule="auto"/>
               <w:rPr>
@@ -10145,7 +9330,7 @@
               <w:pStyle w:val="ListParagraph"/>
               <w:numPr>
                 <w:ilvl w:val="0"/>
-                <w:numId w:val="35"/>
+                <w:numId w:val="40"/>
               </w:numPr>
               <w:spacing w:after="120" w:line="276" w:lineRule="auto"/>
               <w:rPr>
@@ -10166,7 +9351,7 @@
               <w:pStyle w:val="ListParagraph"/>
               <w:numPr>
                 <w:ilvl w:val="0"/>
-                <w:numId w:val="35"/>
+                <w:numId w:val="40"/>
               </w:numPr>
               <w:spacing w:after="120" w:line="276" w:lineRule="auto"/>
               <w:rPr>
@@ -10359,6 +9544,7 @@
                 <w:sz w:val="22"/>
                 <w:szCs w:val="24"/>
               </w:rPr>
+              <w:lastRenderedPageBreak/>
               <w:t>System overrides the crossing. (pass)</w:t>
             </w:r>
           </w:p>
@@ -10560,7 +9746,7 @@
               <w:pStyle w:val="ListParagraph"/>
               <w:numPr>
                 <w:ilvl w:val="0"/>
-                <w:numId w:val="35"/>
+                <w:numId w:val="40"/>
               </w:numPr>
               <w:spacing w:after="120" w:line="276" w:lineRule="auto"/>
               <w:rPr>
@@ -10581,7 +9767,7 @@
               <w:pStyle w:val="ListParagraph"/>
               <w:numPr>
                 <w:ilvl w:val="0"/>
-                <w:numId w:val="35"/>
+                <w:numId w:val="40"/>
               </w:numPr>
               <w:spacing w:after="120" w:line="276" w:lineRule="auto"/>
               <w:rPr>
@@ -10602,7 +9788,7 @@
               <w:pStyle w:val="ListParagraph"/>
               <w:numPr>
                 <w:ilvl w:val="0"/>
-                <w:numId w:val="35"/>
+                <w:numId w:val="40"/>
               </w:numPr>
               <w:spacing w:after="120" w:line="276" w:lineRule="auto"/>
               <w:rPr>
@@ -10983,7 +10169,6 @@
                 <w:sz w:val="22"/>
                 <w:szCs w:val="24"/>
               </w:rPr>
-              <w:lastRenderedPageBreak/>
               <w:t>Select a crossing to place</w:t>
             </w:r>
           </w:p>
@@ -10997,7 +10182,7 @@
               <w:pStyle w:val="ListParagraph"/>
               <w:numPr>
                 <w:ilvl w:val="0"/>
-                <w:numId w:val="35"/>
+                <w:numId w:val="40"/>
               </w:numPr>
               <w:spacing w:after="120" w:line="276" w:lineRule="auto"/>
               <w:rPr>
@@ -11018,7 +10203,7 @@
               <w:pStyle w:val="ListParagraph"/>
               <w:numPr>
                 <w:ilvl w:val="0"/>
-                <w:numId w:val="35"/>
+                <w:numId w:val="40"/>
               </w:numPr>
               <w:spacing w:after="120" w:line="276" w:lineRule="auto"/>
               <w:rPr>
@@ -11039,7 +10224,7 @@
               <w:pStyle w:val="ListParagraph"/>
               <w:numPr>
                 <w:ilvl w:val="0"/>
-                <w:numId w:val="35"/>
+                <w:numId w:val="40"/>
               </w:numPr>
               <w:spacing w:after="120" w:line="276" w:lineRule="auto"/>
               <w:rPr>
@@ -11232,6 +10417,7 @@
                 <w:sz w:val="22"/>
                 <w:szCs w:val="24"/>
               </w:rPr>
+              <w:lastRenderedPageBreak/>
               <w:t>System overrides the crossing. (pass)</w:t>
             </w:r>
           </w:p>
@@ -11433,7 +10619,7 @@
               <w:pStyle w:val="ListParagraph"/>
               <w:numPr>
                 <w:ilvl w:val="0"/>
-                <w:numId w:val="35"/>
+                <w:numId w:val="40"/>
               </w:numPr>
               <w:spacing w:after="120" w:line="276" w:lineRule="auto"/>
               <w:rPr>
@@ -11454,7 +10640,7 @@
               <w:pStyle w:val="ListParagraph"/>
               <w:numPr>
                 <w:ilvl w:val="0"/>
-                <w:numId w:val="35"/>
+                <w:numId w:val="40"/>
               </w:numPr>
               <w:spacing w:after="120" w:line="276" w:lineRule="auto"/>
               <w:rPr>
@@ -11475,7 +10661,7 @@
               <w:pStyle w:val="ListParagraph"/>
               <w:numPr>
                 <w:ilvl w:val="0"/>
-                <w:numId w:val="35"/>
+                <w:numId w:val="40"/>
               </w:numPr>
               <w:spacing w:after="120" w:line="276" w:lineRule="auto"/>
               <w:rPr>
@@ -11856,7 +11042,6 @@
                 <w:sz w:val="22"/>
                 <w:szCs w:val="24"/>
               </w:rPr>
-              <w:lastRenderedPageBreak/>
               <w:t>Select a crossing to place</w:t>
             </w:r>
           </w:p>
@@ -11870,7 +11055,7 @@
               <w:pStyle w:val="ListParagraph"/>
               <w:numPr>
                 <w:ilvl w:val="0"/>
-                <w:numId w:val="35"/>
+                <w:numId w:val="40"/>
               </w:numPr>
               <w:spacing w:after="120" w:line="276" w:lineRule="auto"/>
               <w:rPr>
@@ -11891,7 +11076,7 @@
               <w:pStyle w:val="ListParagraph"/>
               <w:numPr>
                 <w:ilvl w:val="0"/>
-                <w:numId w:val="35"/>
+                <w:numId w:val="40"/>
               </w:numPr>
               <w:spacing w:after="120" w:line="276" w:lineRule="auto"/>
               <w:rPr>
@@ -11912,7 +11097,7 @@
               <w:pStyle w:val="ListParagraph"/>
               <w:numPr>
                 <w:ilvl w:val="0"/>
-                <w:numId w:val="35"/>
+                <w:numId w:val="40"/>
               </w:numPr>
               <w:spacing w:after="120" w:line="276" w:lineRule="auto"/>
               <w:rPr>
@@ -12105,6 +11290,7 @@
                 <w:sz w:val="22"/>
                 <w:szCs w:val="24"/>
               </w:rPr>
+              <w:lastRenderedPageBreak/>
               <w:t>System overrides the crossing. (pass)</w:t>
             </w:r>
           </w:p>
@@ -12306,7 +11492,7 @@
               <w:pStyle w:val="ListParagraph"/>
               <w:numPr>
                 <w:ilvl w:val="0"/>
-                <w:numId w:val="35"/>
+                <w:numId w:val="40"/>
               </w:numPr>
               <w:spacing w:after="120" w:line="276" w:lineRule="auto"/>
               <w:rPr>
@@ -12327,7 +11513,7 @@
               <w:pStyle w:val="ListParagraph"/>
               <w:numPr>
                 <w:ilvl w:val="0"/>
-                <w:numId w:val="35"/>
+                <w:numId w:val="40"/>
               </w:numPr>
               <w:spacing w:after="120" w:line="276" w:lineRule="auto"/>
               <w:rPr>
@@ -12348,7 +11534,7 @@
               <w:pStyle w:val="ListParagraph"/>
               <w:numPr>
                 <w:ilvl w:val="0"/>
-                <w:numId w:val="35"/>
+                <w:numId w:val="40"/>
               </w:numPr>
               <w:spacing w:after="120" w:line="276" w:lineRule="auto"/>
               <w:rPr>
@@ -12729,7 +11915,6 @@
                 <w:sz w:val="22"/>
                 <w:szCs w:val="24"/>
               </w:rPr>
-              <w:lastRenderedPageBreak/>
               <w:t>Select a crossing to place</w:t>
             </w:r>
           </w:p>
@@ -12743,7 +11928,7 @@
               <w:pStyle w:val="ListParagraph"/>
               <w:numPr>
                 <w:ilvl w:val="0"/>
-                <w:numId w:val="35"/>
+                <w:numId w:val="40"/>
               </w:numPr>
               <w:spacing w:after="120" w:line="276" w:lineRule="auto"/>
               <w:rPr>
@@ -12764,7 +11949,7 @@
               <w:pStyle w:val="ListParagraph"/>
               <w:numPr>
                 <w:ilvl w:val="0"/>
-                <w:numId w:val="35"/>
+                <w:numId w:val="40"/>
               </w:numPr>
               <w:spacing w:after="120" w:line="276" w:lineRule="auto"/>
               <w:rPr>
@@ -12785,7 +11970,7 @@
               <w:pStyle w:val="ListParagraph"/>
               <w:numPr>
                 <w:ilvl w:val="0"/>
-                <w:numId w:val="35"/>
+                <w:numId w:val="40"/>
               </w:numPr>
               <w:spacing w:after="120" w:line="276" w:lineRule="auto"/>
               <w:rPr>
@@ -12978,6 +12163,7 @@
                 <w:sz w:val="22"/>
                 <w:szCs w:val="24"/>
               </w:rPr>
+              <w:lastRenderedPageBreak/>
               <w:t>System overrides the crossing. (pass)</w:t>
             </w:r>
           </w:p>
@@ -13179,7 +12365,7 @@
               <w:pStyle w:val="ListParagraph"/>
               <w:numPr>
                 <w:ilvl w:val="0"/>
-                <w:numId w:val="35"/>
+                <w:numId w:val="40"/>
               </w:numPr>
               <w:spacing w:after="120" w:line="276" w:lineRule="auto"/>
               <w:rPr>
@@ -13200,7 +12386,7 @@
               <w:pStyle w:val="ListParagraph"/>
               <w:numPr>
                 <w:ilvl w:val="0"/>
-                <w:numId w:val="35"/>
+                <w:numId w:val="40"/>
               </w:numPr>
               <w:spacing w:after="120" w:line="276" w:lineRule="auto"/>
               <w:rPr>
@@ -13221,7 +12407,7 @@
               <w:pStyle w:val="ListParagraph"/>
               <w:numPr>
                 <w:ilvl w:val="0"/>
-                <w:numId w:val="35"/>
+                <w:numId w:val="40"/>
               </w:numPr>
               <w:spacing w:after="120" w:line="276" w:lineRule="auto"/>
               <w:rPr>
@@ -13602,7 +12788,6 @@
                 <w:sz w:val="22"/>
                 <w:szCs w:val="24"/>
               </w:rPr>
-              <w:lastRenderedPageBreak/>
               <w:t>Select a crossing to place</w:t>
             </w:r>
           </w:p>
@@ -13616,7 +12801,7 @@
               <w:pStyle w:val="ListParagraph"/>
               <w:numPr>
                 <w:ilvl w:val="0"/>
-                <w:numId w:val="35"/>
+                <w:numId w:val="40"/>
               </w:numPr>
               <w:spacing w:after="120" w:line="276" w:lineRule="auto"/>
               <w:rPr>
@@ -13637,7 +12822,7 @@
               <w:pStyle w:val="ListParagraph"/>
               <w:numPr>
                 <w:ilvl w:val="0"/>
-                <w:numId w:val="35"/>
+                <w:numId w:val="40"/>
               </w:numPr>
               <w:spacing w:after="120" w:line="276" w:lineRule="auto"/>
               <w:rPr>
@@ -13658,7 +12843,7 @@
               <w:pStyle w:val="ListParagraph"/>
               <w:numPr>
                 <w:ilvl w:val="0"/>
-                <w:numId w:val="35"/>
+                <w:numId w:val="40"/>
               </w:numPr>
               <w:spacing w:after="120" w:line="276" w:lineRule="auto"/>
               <w:rPr>
@@ -13851,6 +13036,7 @@
                 <w:sz w:val="22"/>
                 <w:szCs w:val="24"/>
               </w:rPr>
+              <w:lastRenderedPageBreak/>
               <w:t>System overrides the crossing. (pass)</w:t>
             </w:r>
           </w:p>
@@ -14030,7 +13216,7 @@
           <w:rPr>
             <w:noProof/>
           </w:rPr>
-          <w:t>5</w:t>
+          <w:t>2</w:t>
         </w:r>
         <w:r>
           <w:rPr>
@@ -15902,6 +15088,95 @@
     </w:lvl>
   </w:abstractNum>
   <w:abstractNum w:abstractNumId="18" w15:restartNumberingAfterBreak="0">
+    <w:nsid w:val="3A520E90"/>
+    <w:multiLevelType w:val="hybridMultilevel"/>
+    <w:tmpl w:val="DDD27F7A"/>
+    <w:lvl w:ilvl="0" w:tplc="8738EACE">
+      <w:start w:val="1"/>
+      <w:numFmt w:val="decimal"/>
+      <w:lvlText w:val="%1."/>
+      <w:lvlJc w:val="left"/>
+      <w:pPr>
+        <w:ind w:left="360" w:hanging="360"/>
+      </w:pPr>
+      <w:rPr>
+        <w:rFonts w:hint="default"/>
+      </w:rPr>
+    </w:lvl>
+    <w:lvl w:ilvl="1" w:tplc="08090019" w:tentative="1">
+      <w:start w:val="1"/>
+      <w:numFmt w:val="lowerLetter"/>
+      <w:lvlText w:val="%2."/>
+      <w:lvlJc w:val="left"/>
+      <w:pPr>
+        <w:ind w:left="1440" w:hanging="360"/>
+      </w:pPr>
+    </w:lvl>
+    <w:lvl w:ilvl="2" w:tplc="0809001B" w:tentative="1">
+      <w:start w:val="1"/>
+      <w:numFmt w:val="lowerRoman"/>
+      <w:lvlText w:val="%3."/>
+      <w:lvlJc w:val="right"/>
+      <w:pPr>
+        <w:ind w:left="2160" w:hanging="180"/>
+      </w:pPr>
+    </w:lvl>
+    <w:lvl w:ilvl="3" w:tplc="0809000F" w:tentative="1">
+      <w:start w:val="1"/>
+      <w:numFmt w:val="decimal"/>
+      <w:lvlText w:val="%4."/>
+      <w:lvlJc w:val="left"/>
+      <w:pPr>
+        <w:ind w:left="2880" w:hanging="360"/>
+      </w:pPr>
+    </w:lvl>
+    <w:lvl w:ilvl="4" w:tplc="08090019" w:tentative="1">
+      <w:start w:val="1"/>
+      <w:numFmt w:val="lowerLetter"/>
+      <w:lvlText w:val="%5."/>
+      <w:lvlJc w:val="left"/>
+      <w:pPr>
+        <w:ind w:left="3600" w:hanging="360"/>
+      </w:pPr>
+    </w:lvl>
+    <w:lvl w:ilvl="5" w:tplc="0809001B" w:tentative="1">
+      <w:start w:val="1"/>
+      <w:numFmt w:val="lowerRoman"/>
+      <w:lvlText w:val="%6."/>
+      <w:lvlJc w:val="right"/>
+      <w:pPr>
+        <w:ind w:left="4320" w:hanging="180"/>
+      </w:pPr>
+    </w:lvl>
+    <w:lvl w:ilvl="6" w:tplc="0809000F" w:tentative="1">
+      <w:start w:val="1"/>
+      <w:numFmt w:val="decimal"/>
+      <w:lvlText w:val="%7."/>
+      <w:lvlJc w:val="left"/>
+      <w:pPr>
+        <w:ind w:left="5040" w:hanging="360"/>
+      </w:pPr>
+    </w:lvl>
+    <w:lvl w:ilvl="7" w:tplc="08090019" w:tentative="1">
+      <w:start w:val="1"/>
+      <w:numFmt w:val="lowerLetter"/>
+      <w:lvlText w:val="%8."/>
+      <w:lvlJc w:val="left"/>
+      <w:pPr>
+        <w:ind w:left="5760" w:hanging="360"/>
+      </w:pPr>
+    </w:lvl>
+    <w:lvl w:ilvl="8" w:tplc="0809001B" w:tentative="1">
+      <w:start w:val="1"/>
+      <w:numFmt w:val="lowerRoman"/>
+      <w:lvlText w:val="%9."/>
+      <w:lvlJc w:val="right"/>
+      <w:pPr>
+        <w:ind w:left="6480" w:hanging="180"/>
+      </w:pPr>
+    </w:lvl>
+  </w:abstractNum>
+  <w:abstractNum w:abstractNumId="19" w15:restartNumberingAfterBreak="0">
     <w:nsid w:val="3B364F45"/>
     <w:multiLevelType w:val="hybridMultilevel"/>
     <w:tmpl w:val="B1661A9E"/>
@@ -15990,7 +15265,7 @@
       </w:pPr>
     </w:lvl>
   </w:abstractNum>
-  <w:abstractNum w:abstractNumId="19" w15:restartNumberingAfterBreak="0">
+  <w:abstractNum w:abstractNumId="20" w15:restartNumberingAfterBreak="0">
     <w:nsid w:val="3B992B73"/>
     <w:multiLevelType w:val="hybridMultilevel"/>
     <w:tmpl w:val="52421BD8"/>
@@ -16076,7 +15351,7 @@
       </w:pPr>
     </w:lvl>
   </w:abstractNum>
-  <w:abstractNum w:abstractNumId="20" w15:restartNumberingAfterBreak="0">
+  <w:abstractNum w:abstractNumId="21" w15:restartNumberingAfterBreak="0">
     <w:nsid w:val="3D64601C"/>
     <w:multiLevelType w:val="hybridMultilevel"/>
     <w:tmpl w:val="C16CF830"/>
@@ -16189,7 +15464,7 @@
       </w:rPr>
     </w:lvl>
   </w:abstractNum>
-  <w:abstractNum w:abstractNumId="21" w15:restartNumberingAfterBreak="0">
+  <w:abstractNum w:abstractNumId="22" w15:restartNumberingAfterBreak="0">
     <w:nsid w:val="41410F18"/>
     <w:multiLevelType w:val="hybridMultilevel"/>
     <w:tmpl w:val="58B46194"/>
@@ -16278,7 +15553,7 @@
       </w:pPr>
     </w:lvl>
   </w:abstractNum>
-  <w:abstractNum w:abstractNumId="22" w15:restartNumberingAfterBreak="0">
+  <w:abstractNum w:abstractNumId="23" w15:restartNumberingAfterBreak="0">
     <w:nsid w:val="477220B9"/>
     <w:multiLevelType w:val="hybridMultilevel"/>
     <w:tmpl w:val="237461F0"/>
@@ -16367,7 +15642,96 @@
       </w:pPr>
     </w:lvl>
   </w:abstractNum>
-  <w:abstractNum w:abstractNumId="23" w15:restartNumberingAfterBreak="0">
+  <w:abstractNum w:abstractNumId="24" w15:restartNumberingAfterBreak="0">
+    <w:nsid w:val="47FE0C2E"/>
+    <w:multiLevelType w:val="hybridMultilevel"/>
+    <w:tmpl w:val="E43EADD8"/>
+    <w:lvl w:ilvl="0" w:tplc="806AE486">
+      <w:start w:val="1"/>
+      <w:numFmt w:val="decimal"/>
+      <w:lvlText w:val="%1."/>
+      <w:lvlJc w:val="left"/>
+      <w:pPr>
+        <w:ind w:left="360" w:hanging="360"/>
+      </w:pPr>
+      <w:rPr>
+        <w:rFonts w:hint="default"/>
+      </w:rPr>
+    </w:lvl>
+    <w:lvl w:ilvl="1" w:tplc="08090019" w:tentative="1">
+      <w:start w:val="1"/>
+      <w:numFmt w:val="lowerLetter"/>
+      <w:lvlText w:val="%2."/>
+      <w:lvlJc w:val="left"/>
+      <w:pPr>
+        <w:ind w:left="1440" w:hanging="360"/>
+      </w:pPr>
+    </w:lvl>
+    <w:lvl w:ilvl="2" w:tplc="0809001B" w:tentative="1">
+      <w:start w:val="1"/>
+      <w:numFmt w:val="lowerRoman"/>
+      <w:lvlText w:val="%3."/>
+      <w:lvlJc w:val="right"/>
+      <w:pPr>
+        <w:ind w:left="2160" w:hanging="180"/>
+      </w:pPr>
+    </w:lvl>
+    <w:lvl w:ilvl="3" w:tplc="0809000F" w:tentative="1">
+      <w:start w:val="1"/>
+      <w:numFmt w:val="decimal"/>
+      <w:lvlText w:val="%4."/>
+      <w:lvlJc w:val="left"/>
+      <w:pPr>
+        <w:ind w:left="2880" w:hanging="360"/>
+      </w:pPr>
+    </w:lvl>
+    <w:lvl w:ilvl="4" w:tplc="08090019" w:tentative="1">
+      <w:start w:val="1"/>
+      <w:numFmt w:val="lowerLetter"/>
+      <w:lvlText w:val="%5."/>
+      <w:lvlJc w:val="left"/>
+      <w:pPr>
+        <w:ind w:left="3600" w:hanging="360"/>
+      </w:pPr>
+    </w:lvl>
+    <w:lvl w:ilvl="5" w:tplc="0809001B" w:tentative="1">
+      <w:start w:val="1"/>
+      <w:numFmt w:val="lowerRoman"/>
+      <w:lvlText w:val="%6."/>
+      <w:lvlJc w:val="right"/>
+      <w:pPr>
+        <w:ind w:left="4320" w:hanging="180"/>
+      </w:pPr>
+    </w:lvl>
+    <w:lvl w:ilvl="6" w:tplc="0809000F" w:tentative="1">
+      <w:start w:val="1"/>
+      <w:numFmt w:val="decimal"/>
+      <w:lvlText w:val="%7."/>
+      <w:lvlJc w:val="left"/>
+      <w:pPr>
+        <w:ind w:left="5040" w:hanging="360"/>
+      </w:pPr>
+    </w:lvl>
+    <w:lvl w:ilvl="7" w:tplc="08090019" w:tentative="1">
+      <w:start w:val="1"/>
+      <w:numFmt w:val="lowerLetter"/>
+      <w:lvlText w:val="%8."/>
+      <w:lvlJc w:val="left"/>
+      <w:pPr>
+        <w:ind w:left="5760" w:hanging="360"/>
+      </w:pPr>
+    </w:lvl>
+    <w:lvl w:ilvl="8" w:tplc="0809001B" w:tentative="1">
+      <w:start w:val="1"/>
+      <w:numFmt w:val="lowerRoman"/>
+      <w:lvlText w:val="%9."/>
+      <w:lvlJc w:val="right"/>
+      <w:pPr>
+        <w:ind w:left="6480" w:hanging="180"/>
+      </w:pPr>
+    </w:lvl>
+  </w:abstractNum>
+  <w:abstractNum w:abstractNumId="25" w15:restartNumberingAfterBreak="0">
     <w:nsid w:val="4835668B"/>
     <w:multiLevelType w:val="hybridMultilevel"/>
     <w:tmpl w:val="4816CEEC"/>
@@ -16456,7 +15820,7 @@
       </w:pPr>
     </w:lvl>
   </w:abstractNum>
-  <w:abstractNum w:abstractNumId="24" w15:restartNumberingAfterBreak="0">
+  <w:abstractNum w:abstractNumId="26" w15:restartNumberingAfterBreak="0">
     <w:nsid w:val="4DA73ED7"/>
     <w:multiLevelType w:val="multilevel"/>
     <w:tmpl w:val="F328F03A"/>
@@ -16569,7 +15933,96 @@
       </w:rPr>
     </w:lvl>
   </w:abstractNum>
-  <w:abstractNum w:abstractNumId="25" w15:restartNumberingAfterBreak="0">
+  <w:abstractNum w:abstractNumId="27" w15:restartNumberingAfterBreak="0">
+    <w:nsid w:val="50D13691"/>
+    <w:multiLevelType w:val="hybridMultilevel"/>
+    <w:tmpl w:val="3C666FD2"/>
+    <w:lvl w:ilvl="0" w:tplc="6040CB9C">
+      <w:start w:val="1"/>
+      <w:numFmt w:val="decimal"/>
+      <w:lvlText w:val="%1."/>
+      <w:lvlJc w:val="left"/>
+      <w:pPr>
+        <w:ind w:left="360" w:hanging="360"/>
+      </w:pPr>
+      <w:rPr>
+        <w:rFonts w:hint="default"/>
+      </w:rPr>
+    </w:lvl>
+    <w:lvl w:ilvl="1" w:tplc="08090019" w:tentative="1">
+      <w:start w:val="1"/>
+      <w:numFmt w:val="lowerLetter"/>
+      <w:lvlText w:val="%2."/>
+      <w:lvlJc w:val="left"/>
+      <w:pPr>
+        <w:ind w:left="1440" w:hanging="360"/>
+      </w:pPr>
+    </w:lvl>
+    <w:lvl w:ilvl="2" w:tplc="0809001B" w:tentative="1">
+      <w:start w:val="1"/>
+      <w:numFmt w:val="lowerRoman"/>
+      <w:lvlText w:val="%3."/>
+      <w:lvlJc w:val="right"/>
+      <w:pPr>
+        <w:ind w:left="2160" w:hanging="180"/>
+      </w:pPr>
+    </w:lvl>
+    <w:lvl w:ilvl="3" w:tplc="0809000F" w:tentative="1">
+      <w:start w:val="1"/>
+      <w:numFmt w:val="decimal"/>
+      <w:lvlText w:val="%4."/>
+      <w:lvlJc w:val="left"/>
+      <w:pPr>
+        <w:ind w:left="2880" w:hanging="360"/>
+      </w:pPr>
+    </w:lvl>
+    <w:lvl w:ilvl="4" w:tplc="08090019" w:tentative="1">
+      <w:start w:val="1"/>
+      <w:numFmt w:val="lowerLetter"/>
+      <w:lvlText w:val="%5."/>
+      <w:lvlJc w:val="left"/>
+      <w:pPr>
+        <w:ind w:left="3600" w:hanging="360"/>
+      </w:pPr>
+    </w:lvl>
+    <w:lvl w:ilvl="5" w:tplc="0809001B" w:tentative="1">
+      <w:start w:val="1"/>
+      <w:numFmt w:val="lowerRoman"/>
+      <w:lvlText w:val="%6."/>
+      <w:lvlJc w:val="right"/>
+      <w:pPr>
+        <w:ind w:left="4320" w:hanging="180"/>
+      </w:pPr>
+    </w:lvl>
+    <w:lvl w:ilvl="6" w:tplc="0809000F" w:tentative="1">
+      <w:start w:val="1"/>
+      <w:numFmt w:val="decimal"/>
+      <w:lvlText w:val="%7."/>
+      <w:lvlJc w:val="left"/>
+      <w:pPr>
+        <w:ind w:left="5040" w:hanging="360"/>
+      </w:pPr>
+    </w:lvl>
+    <w:lvl w:ilvl="7" w:tplc="08090019" w:tentative="1">
+      <w:start w:val="1"/>
+      <w:numFmt w:val="lowerLetter"/>
+      <w:lvlText w:val="%8."/>
+      <w:lvlJc w:val="left"/>
+      <w:pPr>
+        <w:ind w:left="5760" w:hanging="360"/>
+      </w:pPr>
+    </w:lvl>
+    <w:lvl w:ilvl="8" w:tplc="0809001B" w:tentative="1">
+      <w:start w:val="1"/>
+      <w:numFmt w:val="lowerRoman"/>
+      <w:lvlText w:val="%9."/>
+      <w:lvlJc w:val="right"/>
+      <w:pPr>
+        <w:ind w:left="6480" w:hanging="180"/>
+      </w:pPr>
+    </w:lvl>
+  </w:abstractNum>
+  <w:abstractNum w:abstractNumId="28" w15:restartNumberingAfterBreak="0">
     <w:nsid w:val="560A182C"/>
     <w:multiLevelType w:val="hybridMultilevel"/>
     <w:tmpl w:val="1D269082"/>
@@ -16658,7 +16111,7 @@
       </w:pPr>
     </w:lvl>
   </w:abstractNum>
-  <w:abstractNum w:abstractNumId="26" w15:restartNumberingAfterBreak="0">
+  <w:abstractNum w:abstractNumId="29" w15:restartNumberingAfterBreak="0">
     <w:nsid w:val="5B5045FC"/>
     <w:multiLevelType w:val="hybridMultilevel"/>
     <w:tmpl w:val="25024A3C"/>
@@ -16744,7 +16197,7 @@
       </w:pPr>
     </w:lvl>
   </w:abstractNum>
-  <w:abstractNum w:abstractNumId="27" w15:restartNumberingAfterBreak="0">
+  <w:abstractNum w:abstractNumId="30" w15:restartNumberingAfterBreak="0">
     <w:nsid w:val="5CD05074"/>
     <w:multiLevelType w:val="hybridMultilevel"/>
     <w:tmpl w:val="554CA3B2"/>
@@ -16857,7 +16310,7 @@
       </w:rPr>
     </w:lvl>
   </w:abstractNum>
-  <w:abstractNum w:abstractNumId="28" w15:restartNumberingAfterBreak="0">
+  <w:abstractNum w:abstractNumId="31" w15:restartNumberingAfterBreak="0">
     <w:nsid w:val="5E9D71D4"/>
     <w:multiLevelType w:val="hybridMultilevel"/>
     <w:tmpl w:val="3A52B56A"/>
@@ -16946,7 +16399,96 @@
       </w:pPr>
     </w:lvl>
   </w:abstractNum>
-  <w:abstractNum w:abstractNumId="29" w15:restartNumberingAfterBreak="0">
+  <w:abstractNum w:abstractNumId="32" w15:restartNumberingAfterBreak="0">
+    <w:nsid w:val="5EBD3A2C"/>
+    <w:multiLevelType w:val="hybridMultilevel"/>
+    <w:tmpl w:val="C0FC04A6"/>
+    <w:lvl w:ilvl="0" w:tplc="5E2AD082">
+      <w:start w:val="1"/>
+      <w:numFmt w:val="decimal"/>
+      <w:lvlText w:val="%1."/>
+      <w:lvlJc w:val="left"/>
+      <w:pPr>
+        <w:ind w:left="360" w:hanging="360"/>
+      </w:pPr>
+      <w:rPr>
+        <w:rFonts w:hint="default"/>
+      </w:rPr>
+    </w:lvl>
+    <w:lvl w:ilvl="1" w:tplc="08090019" w:tentative="1">
+      <w:start w:val="1"/>
+      <w:numFmt w:val="lowerLetter"/>
+      <w:lvlText w:val="%2."/>
+      <w:lvlJc w:val="left"/>
+      <w:pPr>
+        <w:ind w:left="1440" w:hanging="360"/>
+      </w:pPr>
+    </w:lvl>
+    <w:lvl w:ilvl="2" w:tplc="0809001B" w:tentative="1">
+      <w:start w:val="1"/>
+      <w:numFmt w:val="lowerRoman"/>
+      <w:lvlText w:val="%3."/>
+      <w:lvlJc w:val="right"/>
+      <w:pPr>
+        <w:ind w:left="2160" w:hanging="180"/>
+      </w:pPr>
+    </w:lvl>
+    <w:lvl w:ilvl="3" w:tplc="0809000F" w:tentative="1">
+      <w:start w:val="1"/>
+      <w:numFmt w:val="decimal"/>
+      <w:lvlText w:val="%4."/>
+      <w:lvlJc w:val="left"/>
+      <w:pPr>
+        <w:ind w:left="2880" w:hanging="360"/>
+      </w:pPr>
+    </w:lvl>
+    <w:lvl w:ilvl="4" w:tplc="08090019" w:tentative="1">
+      <w:start w:val="1"/>
+      <w:numFmt w:val="lowerLetter"/>
+      <w:lvlText w:val="%5."/>
+      <w:lvlJc w:val="left"/>
+      <w:pPr>
+        <w:ind w:left="3600" w:hanging="360"/>
+      </w:pPr>
+    </w:lvl>
+    <w:lvl w:ilvl="5" w:tplc="0809001B" w:tentative="1">
+      <w:start w:val="1"/>
+      <w:numFmt w:val="lowerRoman"/>
+      <w:lvlText w:val="%6."/>
+      <w:lvlJc w:val="right"/>
+      <w:pPr>
+        <w:ind w:left="4320" w:hanging="180"/>
+      </w:pPr>
+    </w:lvl>
+    <w:lvl w:ilvl="6" w:tplc="0809000F" w:tentative="1">
+      <w:start w:val="1"/>
+      <w:numFmt w:val="decimal"/>
+      <w:lvlText w:val="%7."/>
+      <w:lvlJc w:val="left"/>
+      <w:pPr>
+        <w:ind w:left="5040" w:hanging="360"/>
+      </w:pPr>
+    </w:lvl>
+    <w:lvl w:ilvl="7" w:tplc="08090019" w:tentative="1">
+      <w:start w:val="1"/>
+      <w:numFmt w:val="lowerLetter"/>
+      <w:lvlText w:val="%8."/>
+      <w:lvlJc w:val="left"/>
+      <w:pPr>
+        <w:ind w:left="5760" w:hanging="360"/>
+      </w:pPr>
+    </w:lvl>
+    <w:lvl w:ilvl="8" w:tplc="0809001B" w:tentative="1">
+      <w:start w:val="1"/>
+      <w:numFmt w:val="lowerRoman"/>
+      <w:lvlText w:val="%9."/>
+      <w:lvlJc w:val="right"/>
+      <w:pPr>
+        <w:ind w:left="6480" w:hanging="180"/>
+      </w:pPr>
+    </w:lvl>
+  </w:abstractNum>
+  <w:abstractNum w:abstractNumId="33" w15:restartNumberingAfterBreak="0">
     <w:nsid w:val="5F3429EA"/>
     <w:multiLevelType w:val="hybridMultilevel"/>
     <w:tmpl w:val="8046815E"/>
@@ -17035,7 +16577,7 @@
       </w:pPr>
     </w:lvl>
   </w:abstractNum>
-  <w:abstractNum w:abstractNumId="30" w15:restartNumberingAfterBreak="0">
+  <w:abstractNum w:abstractNumId="34" w15:restartNumberingAfterBreak="0">
     <w:nsid w:val="636A18A1"/>
     <w:multiLevelType w:val="hybridMultilevel"/>
     <w:tmpl w:val="03BA7996"/>
@@ -17124,7 +16666,7 @@
       </w:pPr>
     </w:lvl>
   </w:abstractNum>
-  <w:abstractNum w:abstractNumId="31" w15:restartNumberingAfterBreak="0">
+  <w:abstractNum w:abstractNumId="35" w15:restartNumberingAfterBreak="0">
     <w:nsid w:val="69BD440A"/>
     <w:multiLevelType w:val="hybridMultilevel"/>
     <w:tmpl w:val="4A40C6DC"/>
@@ -17213,7 +16755,7 @@
       </w:pPr>
     </w:lvl>
   </w:abstractNum>
-  <w:abstractNum w:abstractNumId="32" w15:restartNumberingAfterBreak="0">
+  <w:abstractNum w:abstractNumId="36" w15:restartNumberingAfterBreak="0">
     <w:nsid w:val="75DA7907"/>
     <w:multiLevelType w:val="hybridMultilevel"/>
     <w:tmpl w:val="AD2ABDAA"/>
@@ -17326,7 +16868,7 @@
       </w:rPr>
     </w:lvl>
   </w:abstractNum>
-  <w:abstractNum w:abstractNumId="33" w15:restartNumberingAfterBreak="0">
+  <w:abstractNum w:abstractNumId="37" w15:restartNumberingAfterBreak="0">
     <w:nsid w:val="77A9610A"/>
     <w:multiLevelType w:val="multilevel"/>
     <w:tmpl w:val="3032696C"/>
@@ -17439,7 +16981,7 @@
       </w:rPr>
     </w:lvl>
   </w:abstractNum>
-  <w:abstractNum w:abstractNumId="34" w15:restartNumberingAfterBreak="0">
+  <w:abstractNum w:abstractNumId="38" w15:restartNumberingAfterBreak="0">
     <w:nsid w:val="7E7B7A8A"/>
     <w:multiLevelType w:val="multilevel"/>
     <w:tmpl w:val="0409001F"/>
@@ -17525,7 +17067,7 @@
       </w:pPr>
     </w:lvl>
   </w:abstractNum>
-  <w:abstractNum w:abstractNumId="35" w15:restartNumberingAfterBreak="0">
+  <w:abstractNum w:abstractNumId="39" w15:restartNumberingAfterBreak="0">
     <w:nsid w:val="7F1810FB"/>
     <w:multiLevelType w:val="hybridMultilevel"/>
     <w:tmpl w:val="2C566818"/>
@@ -17639,34 +17181,34 @@
     </w:lvl>
   </w:abstractNum>
   <w:num w:numId="1">
-    <w:abstractNumId w:val="26"/>
+    <w:abstractNumId w:val="29"/>
   </w:num>
   <w:num w:numId="2">
     <w:abstractNumId w:val="0"/>
   </w:num>
   <w:num w:numId="3">
-    <w:abstractNumId w:val="33"/>
+    <w:abstractNumId w:val="37"/>
   </w:num>
   <w:num w:numId="4">
     <w:abstractNumId w:val="1"/>
   </w:num>
   <w:num w:numId="5">
-    <w:abstractNumId w:val="35"/>
+    <w:abstractNumId w:val="39"/>
   </w:num>
   <w:num w:numId="6">
     <w:abstractNumId w:val="15"/>
   </w:num>
   <w:num w:numId="7">
-    <w:abstractNumId w:val="27"/>
+    <w:abstractNumId w:val="30"/>
   </w:num>
   <w:num w:numId="8">
-    <w:abstractNumId w:val="32"/>
+    <w:abstractNumId w:val="36"/>
   </w:num>
   <w:num w:numId="9">
-    <w:abstractNumId w:val="34"/>
+    <w:abstractNumId w:val="38"/>
   </w:num>
   <w:num w:numId="10">
-    <w:abstractNumId w:val="20"/>
+    <w:abstractNumId w:val="21"/>
   </w:num>
   <w:num w:numId="11">
     <w:abstractNumId w:val="10"/>
@@ -17678,7 +17220,7 @@
     <w:abstractNumId w:val="5"/>
   </w:num>
   <w:num w:numId="14">
-    <w:abstractNumId w:val="24"/>
+    <w:abstractNumId w:val="26"/>
   </w:num>
   <w:num w:numId="15">
     <w:abstractNumId w:val="6"/>
@@ -17696,19 +17238,19 @@
     <w:abstractNumId w:val="17"/>
   </w:num>
   <w:num w:numId="20">
-    <w:abstractNumId w:val="25"/>
+    <w:abstractNumId w:val="28"/>
   </w:num>
   <w:num w:numId="21">
-    <w:abstractNumId w:val="28"/>
+    <w:abstractNumId w:val="31"/>
   </w:num>
   <w:num w:numId="22">
     <w:abstractNumId w:val="12"/>
   </w:num>
   <w:num w:numId="23">
-    <w:abstractNumId w:val="21"/>
+    <w:abstractNumId w:val="22"/>
   </w:num>
   <w:num w:numId="24">
-    <w:abstractNumId w:val="30"/>
+    <w:abstractNumId w:val="34"/>
   </w:num>
   <w:num w:numId="25">
     <w:abstractNumId w:val="8"/>
@@ -17717,10 +17259,10 @@
     <w:abstractNumId w:val="13"/>
   </w:num>
   <w:num w:numId="27">
-    <w:abstractNumId w:val="18"/>
+    <w:abstractNumId w:val="19"/>
   </w:num>
   <w:num w:numId="28">
-    <w:abstractNumId w:val="23"/>
+    <w:abstractNumId w:val="25"/>
   </w:num>
   <w:num w:numId="29">
     <w:abstractNumId w:val="2"/>
@@ -17729,22 +17271,34 @@
     <w:abstractNumId w:val="4"/>
   </w:num>
   <w:num w:numId="31">
-    <w:abstractNumId w:val="31"/>
+    <w:abstractNumId w:val="35"/>
   </w:num>
   <w:num w:numId="32">
-    <w:abstractNumId w:val="29"/>
+    <w:abstractNumId w:val="33"/>
   </w:num>
   <w:num w:numId="33">
     <w:abstractNumId w:val="16"/>
   </w:num>
   <w:num w:numId="34">
-    <w:abstractNumId w:val="19"/>
+    <w:abstractNumId w:val="20"/>
   </w:num>
   <w:num w:numId="35">
     <w:abstractNumId w:val="3"/>
   </w:num>
   <w:num w:numId="36">
-    <w:abstractNumId w:val="22"/>
+    <w:abstractNumId w:val="23"/>
+  </w:num>
+  <w:num w:numId="37">
+    <w:abstractNumId w:val="27"/>
+  </w:num>
+  <w:num w:numId="38">
+    <w:abstractNumId w:val="24"/>
+  </w:num>
+  <w:num w:numId="39">
+    <w:abstractNumId w:val="32"/>
+  </w:num>
+  <w:num w:numId="40">
+    <w:abstractNumId w:val="18"/>
   </w:num>
 </w:numbering>
 </file>
@@ -18620,7 +18174,7 @@
     <w:charset w:val="00"/>
     <w:family w:val="roman"/>
     <w:pitch w:val="variable"/>
-    <w:sig w:usb0="E0002AFF" w:usb1="C0007843" w:usb2="00000009" w:usb3="00000000" w:csb0="000001FF" w:csb1="00000000"/>
+    <w:sig w:usb0="E0002EFF" w:usb1="C0007843" w:usb2="00000009" w:usb3="00000000" w:csb0="000001FF" w:csb1="00000000"/>
   </w:font>
   <w:font w:name="Symbol">
     <w:panose1 w:val="05050102010706020507"/>
@@ -18685,7 +18239,7 @@
     <w:charset w:val="00"/>
     <w:family w:val="swiss"/>
     <w:pitch w:val="variable"/>
-    <w:sig w:usb0="E0002AFF" w:usb1="C0007843" w:usb2="00000009" w:usb3="00000000" w:csb0="000001FF" w:csb1="00000000"/>
+    <w:sig w:usb0="E0002EFF" w:usb1="C0007843" w:usb2="00000009" w:usb3="00000000" w:csb0="000001FF" w:csb1="00000000"/>
   </w:font>
 </w:fonts>
 </file>
@@ -18706,6 +18260,7 @@
   <w:rsids>
     <w:rsidRoot w:val="00AA74A3"/>
     <w:rsid w:val="006179E2"/>
+    <w:rsid w:val="00771E81"/>
     <w:rsid w:val="00AA74A3"/>
   </w:rsids>
   <m:mathPr>
@@ -19454,7 +19009,7 @@
 </file>
 
 <file path=customXml/itemProps2.xml><?xml version="1.0" encoding="utf-8"?>
-<ds:datastoreItem xmlns:ds="http://schemas.openxmlformats.org/officeDocument/2006/customXml" ds:itemID="{62390588-7272-4630-B730-67FC5AC30495}">
+<ds:datastoreItem xmlns:ds="http://schemas.openxmlformats.org/officeDocument/2006/customXml" ds:itemID="{34DD35AB-E72D-414E-8905-BB6CE4AE67D0}">
   <ds:schemaRefs>
     <ds:schemaRef ds:uri="http://schemas.openxmlformats.org/officeDocument/2006/bibliography"/>
   </ds:schemaRefs>

</xml_diff>

<commit_message>
functional test 12 added
</commit_message>
<xml_diff>
--- a/Documents/Test Plan/Test Plan First.docx
+++ b/Documents/Test Plan/Test Plan First.docx
@@ -4070,6 +4070,12 @@
             <w:t>Functional testing will be performed to check the functions of application. The functional testing is carried out by feeding the input and validates the output from the application.</w:t>
           </w:r>
         </w:p>
+        <w:p>
+          <w:pPr>
+            <w:spacing w:after="120"/>
+            <w:ind w:left="851"/>
+          </w:pPr>
+        </w:p>
       </w:sdtContent>
     </w:sdt>
     <w:p>
@@ -4346,6 +4352,9 @@
       </w:tr>
     </w:tbl>
     <w:p>
+      <w:bookmarkStart w:id="10" w:name="_Toc445236051"/>
+    </w:p>
+    <w:p>
       <w:pPr>
         <w:pStyle w:val="Heading3"/>
         <w:numPr>
@@ -4359,7 +4368,6 @@
           <w:b/>
         </w:rPr>
       </w:pPr>
-      <w:bookmarkStart w:id="10" w:name="_Toc445236051"/>
       <w:r>
         <w:rPr>
           <w:rFonts w:asciiTheme="minorHAnsi" w:hAnsiTheme="minorHAnsi"/>
@@ -4467,16 +4475,7 @@
                 <w:b/>
                 <w:sz w:val="22"/>
               </w:rPr>
-              <w:t>E</w:t>
-            </w:r>
-            <w:bookmarkStart w:id="11" w:name="_GoBack"/>
-            <w:bookmarkEnd w:id="11"/>
-            <w:r>
-              <w:rPr>
-                <w:b/>
-                <w:sz w:val="22"/>
-              </w:rPr>
-              <w:t>xpected result</w:t>
+              <w:t>Expected result</w:t>
             </w:r>
           </w:p>
         </w:tc>
@@ -4849,6 +4848,17 @@
         </w:tc>
       </w:tr>
     </w:tbl>
+    <w:p>
+      <w:pPr>
+        <w:pStyle w:val="Heading3"/>
+        <w:spacing w:after="120"/>
+        <w:rPr>
+          <w:rFonts w:asciiTheme="minorHAnsi" w:hAnsiTheme="minorHAnsi"/>
+          <w:b/>
+        </w:rPr>
+      </w:pPr>
+      <w:bookmarkStart w:id="11" w:name="_Toc445236052"/>
+    </w:p>
     <w:p>
       <w:pPr>
         <w:pStyle w:val="Heading3"/>
@@ -4863,7 +4873,6 @@
           <w:b/>
         </w:rPr>
       </w:pPr>
-      <w:bookmarkStart w:id="12" w:name="_Toc445236052"/>
       <w:r>
         <w:rPr>
           <w:rFonts w:asciiTheme="minorHAnsi" w:hAnsiTheme="minorHAnsi"/>
@@ -4871,7 +4880,7 @@
         </w:rPr>
         <w:t>Remove a crossing</w:t>
       </w:r>
-      <w:bookmarkEnd w:id="12"/>
+      <w:bookmarkEnd w:id="11"/>
     </w:p>
     <w:p>
       <w:pPr>
@@ -5146,6 +5155,7 @@
               <w:rPr>
                 <w:sz w:val="22"/>
               </w:rPr>
+              <w:lastRenderedPageBreak/>
               <w:t>User ends drag before on top of recycle bin.</w:t>
             </w:r>
           </w:p>
@@ -5165,6 +5175,7 @@
               <w:rPr>
                 <w:sz w:val="22"/>
               </w:rPr>
+              <w:lastRenderedPageBreak/>
               <w:t>System does nothing, crossing remains in place.</w:t>
             </w:r>
           </w:p>
@@ -5199,16 +5210,15 @@
           <w:b/>
         </w:rPr>
       </w:pPr>
-      <w:bookmarkStart w:id="13" w:name="_Toc445236053"/>
+      <w:bookmarkStart w:id="12" w:name="_Toc445236053"/>
       <w:r>
         <w:rPr>
           <w:rFonts w:asciiTheme="minorHAnsi" w:hAnsiTheme="minorHAnsi"/>
           <w:b/>
         </w:rPr>
-        <w:lastRenderedPageBreak/>
         <w:t>Create a simulation</w:t>
       </w:r>
-      <w:bookmarkEnd w:id="13"/>
+      <w:bookmarkEnd w:id="12"/>
     </w:p>
     <w:p>
       <w:pPr>
@@ -5536,7 +5546,7 @@
           <w:b/>
         </w:rPr>
       </w:pPr>
-      <w:bookmarkStart w:id="14" w:name="_Toc445236054"/>
+      <w:bookmarkStart w:id="13" w:name="_Toc445236054"/>
       <w:r>
         <w:rPr>
           <w:rFonts w:asciiTheme="minorHAnsi" w:hAnsiTheme="minorHAnsi"/>
@@ -5544,7 +5554,7 @@
         </w:rPr>
         <w:t>Save a simulation</w:t>
       </w:r>
-      <w:bookmarkEnd w:id="14"/>
+      <w:bookmarkEnd w:id="13"/>
     </w:p>
     <w:p>
       <w:pPr>
@@ -5936,7 +5946,7 @@
           <w:b/>
         </w:rPr>
       </w:pPr>
-      <w:bookmarkStart w:id="15" w:name="_Toc445236055"/>
+      <w:bookmarkStart w:id="14" w:name="_Toc445236055"/>
       <w:r>
         <w:rPr>
           <w:rFonts w:asciiTheme="minorHAnsi" w:hAnsiTheme="minorHAnsi"/>
@@ -5944,7 +5954,7 @@
         </w:rPr>
         <w:t>Load a simulation</w:t>
       </w:r>
-      <w:bookmarkEnd w:id="15"/>
+      <w:bookmarkEnd w:id="14"/>
     </w:p>
     <w:p>
       <w:pPr>
@@ -6233,7 +6243,7 @@
                 <w:sz w:val="22"/>
                 <w:shd w:val="clear" w:color="auto" w:fill="FEFEFE"/>
               </w:rPr>
-              <w:t>User prompts the system to load an exist simulation.</w:t>
+              <w:t>User save or close without save the current simulation.</w:t>
             </w:r>
           </w:p>
           <w:p>
@@ -6253,7 +6263,7 @@
                 <w:sz w:val="22"/>
                 <w:shd w:val="clear" w:color="auto" w:fill="FEFEFE"/>
               </w:rPr>
-              <w:t>User specifies file location.</w:t>
+              <w:t>User prompts the system to load an exist simulation.</w:t>
             </w:r>
           </w:p>
           <w:p>
@@ -6273,7 +6283,7 @@
                 <w:sz w:val="22"/>
                 <w:shd w:val="clear" w:color="auto" w:fill="FEFEFE"/>
               </w:rPr>
-              <w:t>User save or close without save the current simulation.</w:t>
+              <w:t>User specifies file location.</w:t>
             </w:r>
           </w:p>
         </w:tc>
@@ -6326,16 +6336,15 @@
           <w:b/>
         </w:rPr>
       </w:pPr>
-      <w:bookmarkStart w:id="16" w:name="_Toc445236056"/>
+      <w:bookmarkStart w:id="15" w:name="_Toc445236056"/>
       <w:r>
         <w:rPr>
           <w:rFonts w:asciiTheme="minorHAnsi" w:hAnsiTheme="minorHAnsi"/>
           <w:b/>
         </w:rPr>
-        <w:lastRenderedPageBreak/>
         <w:t>Edit a road traffic flow</w:t>
       </w:r>
-      <w:bookmarkEnd w:id="16"/>
+      <w:bookmarkEnd w:id="15"/>
     </w:p>
     <w:p>
       <w:pPr>
@@ -6715,7 +6724,7 @@
           <w:b/>
         </w:rPr>
       </w:pPr>
-      <w:bookmarkStart w:id="17" w:name="_Toc445236057"/>
+      <w:bookmarkStart w:id="16" w:name="_Toc445236057"/>
       <w:r>
         <w:rPr>
           <w:rFonts w:asciiTheme="minorHAnsi" w:hAnsiTheme="minorHAnsi"/>
@@ -6723,7 +6732,7 @@
         </w:rPr>
         <w:t>Start a simulation</w:t>
       </w:r>
-      <w:bookmarkEnd w:id="17"/>
+      <w:bookmarkEnd w:id="16"/>
     </w:p>
     <w:p>
       <w:pPr>
@@ -6955,7 +6964,7 @@
           <w:b/>
         </w:rPr>
       </w:pPr>
-      <w:bookmarkStart w:id="18" w:name="_Toc445236058"/>
+      <w:bookmarkStart w:id="17" w:name="_Toc445236058"/>
       <w:r>
         <w:rPr>
           <w:rFonts w:asciiTheme="minorHAnsi" w:hAnsiTheme="minorHAnsi"/>
@@ -6963,7 +6972,7 @@
         </w:rPr>
         <w:t>Stop a simulation</w:t>
       </w:r>
-      <w:bookmarkEnd w:id="18"/>
+      <w:bookmarkEnd w:id="17"/>
     </w:p>
     <w:p>
       <w:pPr>
@@ -7245,7 +7254,7 @@
           <w:b/>
         </w:rPr>
       </w:pPr>
-      <w:bookmarkStart w:id="19" w:name="_Toc445236059"/>
+      <w:bookmarkStart w:id="18" w:name="_Toc445236059"/>
       <w:r>
         <w:rPr>
           <w:rFonts w:asciiTheme="minorHAnsi" w:hAnsiTheme="minorHAnsi"/>
@@ -7253,7 +7262,7 @@
         </w:rPr>
         <w:t>Pause a simulation</w:t>
       </w:r>
-      <w:bookmarkEnd w:id="19"/>
+      <w:bookmarkEnd w:id="18"/>
     </w:p>
     <w:p>
       <w:pPr>
@@ -7417,6 +7426,7 @@
                 <w:sz w:val="22"/>
                 <w:szCs w:val="24"/>
               </w:rPr>
+              <w:lastRenderedPageBreak/>
               <w:t>Pause</w:t>
             </w:r>
             <w:r>
@@ -7528,7 +7538,7 @@
           <w:b/>
         </w:rPr>
       </w:pPr>
-      <w:bookmarkStart w:id="20" w:name="_Toc445236060"/>
+      <w:bookmarkStart w:id="19" w:name="_Toc445236060"/>
       <w:r>
         <w:rPr>
           <w:rFonts w:asciiTheme="minorHAnsi" w:hAnsiTheme="minorHAnsi"/>
@@ -7536,7 +7546,7 @@
         </w:rPr>
         <w:t>Restart a simulation</w:t>
       </w:r>
-      <w:bookmarkEnd w:id="20"/>
+      <w:bookmarkEnd w:id="19"/>
     </w:p>
     <w:p>
       <w:pPr>
@@ -7604,7 +7614,6 @@
                 <w:sz w:val="22"/>
                 <w:szCs w:val="24"/>
               </w:rPr>
-              <w:lastRenderedPageBreak/>
               <w:t>Test Case</w:t>
             </w:r>
           </w:p>
@@ -7812,7 +7821,7 @@
           <w:b/>
         </w:rPr>
       </w:pPr>
-      <w:bookmarkStart w:id="21" w:name="_Toc445236061"/>
+      <w:bookmarkStart w:id="20" w:name="_Toc445236061"/>
       <w:r>
         <w:rPr>
           <w:rFonts w:asciiTheme="minorHAnsi" w:hAnsiTheme="minorHAnsi"/>
@@ -7820,7 +7829,7 @@
         </w:rPr>
         <w:t>Undo an action</w:t>
       </w:r>
-      <w:bookmarkEnd w:id="21"/>
+      <w:bookmarkEnd w:id="20"/>
     </w:p>
     <w:p>
       <w:pPr>
@@ -7854,7 +7863,14 @@
           <w:sz w:val="24"/>
           <w:szCs w:val="24"/>
         </w:rPr>
-        <w:t>place the crossing.</w:t>
+        <w:t>undo the last action</w:t>
+      </w:r>
+      <w:r>
+        <w:rPr>
+          <w:sz w:val="24"/>
+          <w:szCs w:val="24"/>
+        </w:rPr>
+        <w:t>.</w:t>
       </w:r>
     </w:p>
     <w:tbl>
@@ -7881,14 +7897,12 @@
               <w:rPr>
                 <w:b/>
                 <w:sz w:val="22"/>
-                <w:szCs w:val="24"/>
               </w:rPr>
             </w:pPr>
             <w:r>
               <w:rPr>
                 <w:b/>
                 <w:sz w:val="22"/>
-                <w:szCs w:val="24"/>
               </w:rPr>
               <w:t>Test Case</w:t>
             </w:r>
@@ -7904,14 +7918,12 @@
               <w:rPr>
                 <w:b/>
                 <w:sz w:val="22"/>
-                <w:szCs w:val="24"/>
               </w:rPr>
             </w:pPr>
             <w:r>
               <w:rPr>
                 <w:b/>
                 <w:sz w:val="22"/>
-                <w:szCs w:val="24"/>
               </w:rPr>
               <w:t>Method</w:t>
             </w:r>
@@ -7927,14 +7939,12 @@
               <w:rPr>
                 <w:b/>
                 <w:sz w:val="22"/>
-                <w:szCs w:val="24"/>
               </w:rPr>
             </w:pPr>
             <w:r>
               <w:rPr>
                 <w:b/>
                 <w:sz w:val="22"/>
-                <w:szCs w:val="24"/>
               </w:rPr>
               <w:t>Expected result</w:t>
             </w:r>
@@ -7950,14 +7960,12 @@
               <w:rPr>
                 <w:b/>
                 <w:sz w:val="22"/>
-                <w:szCs w:val="24"/>
               </w:rPr>
             </w:pPr>
             <w:r>
               <w:rPr>
                 <w:b/>
                 <w:sz w:val="22"/>
-                <w:szCs w:val="24"/>
               </w:rPr>
               <w:t>Success?</w:t>
             </w:r>
@@ -7966,7 +7974,7 @@
       </w:tr>
       <w:tr>
         <w:trPr>
-          <w:trHeight w:val="2100"/>
+          <w:trHeight w:val="1451"/>
         </w:trPr>
         <w:tc>
           <w:tcPr>
@@ -7978,13 +7986,11 @@
               <w:spacing w:after="120" w:line="276" w:lineRule="auto"/>
               <w:rPr>
                 <w:sz w:val="22"/>
-                <w:szCs w:val="24"/>
-              </w:rPr>
-            </w:pPr>
-            <w:r>
-              <w:rPr>
-                <w:sz w:val="22"/>
-                <w:szCs w:val="24"/>
+              </w:rPr>
+            </w:pPr>
+            <w:r>
+              <w:rPr>
+                <w:sz w:val="22"/>
               </w:rPr>
               <w:t>Select a crossing to place</w:t>
             </w:r>
@@ -7999,62 +8005,18 @@
               <w:pStyle w:val="ListParagraph"/>
               <w:numPr>
                 <w:ilvl w:val="0"/>
-                <w:numId w:val="40"/>
+                <w:numId w:val="41"/>
               </w:numPr>
               <w:spacing w:after="120" w:line="276" w:lineRule="auto"/>
               <w:rPr>
                 <w:sz w:val="22"/>
-                <w:szCs w:val="24"/>
-              </w:rPr>
-            </w:pPr>
-            <w:r>
-              <w:rPr>
-                <w:sz w:val="22"/>
-                <w:szCs w:val="24"/>
-              </w:rPr>
-              <w:t>Select a crossing (type 1 or type 2)</w:t>
-            </w:r>
-          </w:p>
-          <w:p>
-            <w:pPr>
-              <w:pStyle w:val="ListParagraph"/>
-              <w:numPr>
-                <w:ilvl w:val="0"/>
-                <w:numId w:val="40"/>
-              </w:numPr>
-              <w:spacing w:after="120" w:line="276" w:lineRule="auto"/>
-              <w:rPr>
-                <w:sz w:val="22"/>
-                <w:szCs w:val="24"/>
-              </w:rPr>
-            </w:pPr>
-            <w:r>
-              <w:rPr>
-                <w:sz w:val="22"/>
-                <w:szCs w:val="24"/>
-              </w:rPr>
-              <w:t>Drag crossing from interface to the cell (type 1 or type 2)</w:t>
-            </w:r>
-          </w:p>
-          <w:p>
-            <w:pPr>
-              <w:pStyle w:val="ListParagraph"/>
-              <w:numPr>
-                <w:ilvl w:val="0"/>
-                <w:numId w:val="40"/>
-              </w:numPr>
-              <w:spacing w:after="120" w:line="276" w:lineRule="auto"/>
-              <w:rPr>
-                <w:sz w:val="22"/>
-                <w:szCs w:val="24"/>
-              </w:rPr>
-            </w:pPr>
-            <w:r>
-              <w:rPr>
-                <w:sz w:val="22"/>
-                <w:szCs w:val="24"/>
-              </w:rPr>
-              <w:t>System adds crossing on that cell.</w:t>
+              </w:rPr>
+            </w:pPr>
+            <w:r>
+              <w:rPr>
+                <w:sz w:val="22"/>
+              </w:rPr>
+              <w:t>User accesses the undo functionality</w:t>
             </w:r>
           </w:p>
         </w:tc>
@@ -8067,15 +8029,13 @@
               <w:spacing w:after="120"/>
               <w:rPr>
                 <w:sz w:val="22"/>
-                <w:szCs w:val="24"/>
-              </w:rPr>
-            </w:pPr>
-            <w:r>
-              <w:rPr>
-                <w:sz w:val="22"/>
-                <w:szCs w:val="24"/>
-              </w:rPr>
-              <w:t>System adds a crossing to the selected cell. (pass)</w:t>
+              </w:rPr>
+            </w:pPr>
+            <w:r>
+              <w:rPr>
+                <w:sz w:val="22"/>
+              </w:rPr>
+              <w:t>System restores the previous state of the application before the action was performed.</w:t>
             </w:r>
           </w:p>
         </w:tc>
@@ -8095,7 +8055,7 @@
       </w:tr>
       <w:tr>
         <w:trPr>
-          <w:trHeight w:val="885"/>
+          <w:trHeight w:val="1401"/>
         </w:trPr>
         <w:tc>
           <w:tcPr>
@@ -8112,7 +8072,6 @@
               <w:spacing w:after="120" w:line="276" w:lineRule="auto"/>
               <w:rPr>
                 <w:sz w:val="22"/>
-                <w:szCs w:val="24"/>
               </w:rPr>
             </w:pPr>
           </w:p>
@@ -8131,15 +8090,13 @@
               <w:spacing w:after="120" w:line="276" w:lineRule="auto"/>
               <w:rPr>
                 <w:sz w:val="22"/>
-                <w:szCs w:val="24"/>
-              </w:rPr>
-            </w:pPr>
-            <w:r>
-              <w:rPr>
-                <w:sz w:val="22"/>
-                <w:szCs w:val="24"/>
-              </w:rPr>
-              <w:t>Select a crossing (type 1 or type 2)</w:t>
+              </w:rPr>
+            </w:pPr>
+            <w:r>
+              <w:rPr>
+                <w:sz w:val="22"/>
+              </w:rPr>
+              <w:t>User stops the current simulation</w:t>
             </w:r>
           </w:p>
           <w:p>
@@ -8152,67 +8109,22 @@
               <w:spacing w:after="120" w:line="276" w:lineRule="auto"/>
               <w:rPr>
                 <w:sz w:val="22"/>
-                <w:szCs w:val="24"/>
-              </w:rPr>
-            </w:pPr>
-            <w:r>
-              <w:rPr>
-                <w:sz w:val="22"/>
-                <w:szCs w:val="24"/>
-              </w:rPr>
-              <w:t>Select the cell which is already occupied</w:t>
+              </w:rPr>
+            </w:pPr>
+            <w:r>
+              <w:rPr>
+                <w:sz w:val="22"/>
+              </w:rPr>
+              <w:t>User accesses the undo functionality</w:t>
             </w:r>
           </w:p>
           <w:p>
             <w:pPr>
               <w:pStyle w:val="ListParagraph"/>
-              <w:numPr>
-                <w:ilvl w:val="0"/>
-                <w:numId w:val="28"/>
-              </w:numPr>
               <w:spacing w:after="120" w:line="276" w:lineRule="auto"/>
-              <w:rPr>
-                <w:sz w:val="22"/>
-                <w:szCs w:val="24"/>
-              </w:rPr>
-            </w:pPr>
-            <w:r>
-              <w:rPr>
-                <w:sz w:val="22"/>
-                <w:szCs w:val="24"/>
-              </w:rPr>
-              <w:t>System shows a message.</w:t>
-            </w:r>
-          </w:p>
-          <w:p>
-            <w:pPr>
-              <w:pStyle w:val="ListParagraph"/>
-              <w:numPr>
-                <w:ilvl w:val="0"/>
-                <w:numId w:val="28"/>
-              </w:numPr>
-              <w:spacing w:after="120" w:line="276" w:lineRule="auto"/>
-              <w:rPr>
-                <w:sz w:val="22"/>
-                <w:szCs w:val="24"/>
-              </w:rPr>
-            </w:pPr>
-            <w:r>
-              <w:rPr>
-                <w:sz w:val="22"/>
-                <w:szCs w:val="24"/>
-              </w:rPr>
-              <w:t>Tester selects yes.</w:t>
-            </w:r>
-          </w:p>
-          <w:p>
-            <w:pPr>
-              <w:pStyle w:val="ListParagraph"/>
-              <w:spacing w:after="120"/>
               <w:ind w:left="360"/>
               <w:rPr>
                 <w:sz w:val="22"/>
-                <w:szCs w:val="24"/>
               </w:rPr>
             </w:pPr>
           </w:p>
@@ -8226,15 +8138,13 @@
               <w:spacing w:after="120"/>
               <w:rPr>
                 <w:sz w:val="22"/>
-                <w:szCs w:val="24"/>
-              </w:rPr>
-            </w:pPr>
-            <w:r>
-              <w:rPr>
-                <w:sz w:val="22"/>
-                <w:szCs w:val="24"/>
-              </w:rPr>
-              <w:t>System overrides the crossing. (pass)</w:t>
+              </w:rPr>
+            </w:pPr>
+            <w:r>
+              <w:rPr>
+                <w:sz w:val="22"/>
+              </w:rPr>
+              <w:t>System restores the previous state of the application before the action was performed.</w:t>
             </w:r>
           </w:p>
         </w:tc>
@@ -8268,7 +8178,7 @@
           <w:b/>
         </w:rPr>
       </w:pPr>
-      <w:bookmarkStart w:id="22" w:name="_Toc445236062"/>
+      <w:bookmarkStart w:id="21" w:name="_Toc445236062"/>
       <w:r>
         <w:rPr>
           <w:rFonts w:asciiTheme="minorHAnsi" w:hAnsiTheme="minorHAnsi"/>
@@ -8276,7 +8186,7 @@
         </w:rPr>
         <w:t>Redo an action</w:t>
       </w:r>
-      <w:bookmarkEnd w:id="22"/>
+      <w:bookmarkEnd w:id="21"/>
     </w:p>
     <w:p>
       <w:pPr>
@@ -8435,7 +8345,7 @@
               <w:pStyle w:val="ListParagraph"/>
               <w:numPr>
                 <w:ilvl w:val="0"/>
-                <w:numId w:val="40"/>
+                <w:numId w:val="41"/>
               </w:numPr>
               <w:spacing w:after="120" w:line="276" w:lineRule="auto"/>
               <w:rPr>
@@ -8456,7 +8366,7 @@
               <w:pStyle w:val="ListParagraph"/>
               <w:numPr>
                 <w:ilvl w:val="0"/>
-                <w:numId w:val="40"/>
+                <w:numId w:val="41"/>
               </w:numPr>
               <w:spacing w:after="120" w:line="276" w:lineRule="auto"/>
               <w:rPr>
@@ -8477,7 +8387,7 @@
               <w:pStyle w:val="ListParagraph"/>
               <w:numPr>
                 <w:ilvl w:val="0"/>
-                <w:numId w:val="40"/>
+                <w:numId w:val="41"/>
               </w:numPr>
               <w:spacing w:after="120" w:line="276" w:lineRule="auto"/>
               <w:rPr>
@@ -8638,7 +8548,6 @@
                 <w:sz w:val="22"/>
                 <w:szCs w:val="24"/>
               </w:rPr>
-              <w:lastRenderedPageBreak/>
               <w:t>Tester selects yes.</w:t>
             </w:r>
           </w:p>
@@ -8671,7 +8580,6 @@
                 <w:sz w:val="22"/>
                 <w:szCs w:val="24"/>
               </w:rPr>
-              <w:lastRenderedPageBreak/>
               <w:t>System overrides the crossing. (pass)</w:t>
             </w:r>
           </w:p>
@@ -8706,7 +8614,7 @@
           <w:b/>
         </w:rPr>
       </w:pPr>
-      <w:bookmarkStart w:id="23" w:name="_Toc445236063"/>
+      <w:bookmarkStart w:id="22" w:name="_Toc445236063"/>
       <w:r>
         <w:rPr>
           <w:rFonts w:asciiTheme="minorHAnsi" w:hAnsiTheme="minorHAnsi"/>
@@ -8714,7 +8622,7 @@
         </w:rPr>
         <w:t>Save simulation results</w:t>
       </w:r>
-      <w:bookmarkEnd w:id="23"/>
+      <w:bookmarkEnd w:id="22"/>
     </w:p>
     <w:p>
       <w:pPr>
@@ -8873,7 +8781,7 @@
               <w:pStyle w:val="ListParagraph"/>
               <w:numPr>
                 <w:ilvl w:val="0"/>
-                <w:numId w:val="40"/>
+                <w:numId w:val="41"/>
               </w:numPr>
               <w:spacing w:after="120" w:line="276" w:lineRule="auto"/>
               <w:rPr>
@@ -8894,7 +8802,7 @@
               <w:pStyle w:val="ListParagraph"/>
               <w:numPr>
                 <w:ilvl w:val="0"/>
-                <w:numId w:val="40"/>
+                <w:numId w:val="41"/>
               </w:numPr>
               <w:spacing w:after="120" w:line="276" w:lineRule="auto"/>
               <w:rPr>
@@ -8915,7 +8823,7 @@
               <w:pStyle w:val="ListParagraph"/>
               <w:numPr>
                 <w:ilvl w:val="0"/>
-                <w:numId w:val="40"/>
+                <w:numId w:val="41"/>
               </w:numPr>
               <w:spacing w:after="120" w:line="276" w:lineRule="auto"/>
               <w:rPr>
@@ -9142,7 +9050,7 @@
           <w:b/>
         </w:rPr>
       </w:pPr>
-      <w:bookmarkStart w:id="24" w:name="_Toc445236064"/>
+      <w:bookmarkStart w:id="23" w:name="_Toc445236064"/>
       <w:r>
         <w:rPr>
           <w:rFonts w:asciiTheme="minorHAnsi" w:hAnsiTheme="minorHAnsi"/>
@@ -9150,7 +9058,7 @@
         </w:rPr>
         <w:t>Show the help window</w:t>
       </w:r>
-      <w:bookmarkEnd w:id="24"/>
+      <w:bookmarkEnd w:id="23"/>
     </w:p>
     <w:p>
       <w:pPr>
@@ -9309,7 +9217,7 @@
               <w:pStyle w:val="ListParagraph"/>
               <w:numPr>
                 <w:ilvl w:val="0"/>
-                <w:numId w:val="40"/>
+                <w:numId w:val="41"/>
               </w:numPr>
               <w:spacing w:after="120" w:line="276" w:lineRule="auto"/>
               <w:rPr>
@@ -9330,7 +9238,7 @@
               <w:pStyle w:val="ListParagraph"/>
               <w:numPr>
                 <w:ilvl w:val="0"/>
-                <w:numId w:val="40"/>
+                <w:numId w:val="41"/>
               </w:numPr>
               <w:spacing w:after="120" w:line="276" w:lineRule="auto"/>
               <w:rPr>
@@ -9351,7 +9259,7 @@
               <w:pStyle w:val="ListParagraph"/>
               <w:numPr>
                 <w:ilvl w:val="0"/>
-                <w:numId w:val="40"/>
+                <w:numId w:val="41"/>
               </w:numPr>
               <w:spacing w:after="120" w:line="276" w:lineRule="auto"/>
               <w:rPr>
@@ -9544,7 +9452,6 @@
                 <w:sz w:val="22"/>
                 <w:szCs w:val="24"/>
               </w:rPr>
-              <w:lastRenderedPageBreak/>
               <w:t>System overrides the crossing. (pass)</w:t>
             </w:r>
           </w:p>
@@ -9579,7 +9486,7 @@
           <w:b/>
         </w:rPr>
       </w:pPr>
-      <w:bookmarkStart w:id="25" w:name="_Toc445236065"/>
+      <w:bookmarkStart w:id="24" w:name="_Toc445236065"/>
       <w:r>
         <w:rPr>
           <w:rFonts w:asciiTheme="minorHAnsi" w:hAnsiTheme="minorHAnsi"/>
@@ -9587,7 +9494,7 @@
         </w:rPr>
         <w:t>Exit application</w:t>
       </w:r>
-      <w:bookmarkEnd w:id="25"/>
+      <w:bookmarkEnd w:id="24"/>
     </w:p>
     <w:p>
       <w:pPr>
@@ -9746,7 +9653,7 @@
               <w:pStyle w:val="ListParagraph"/>
               <w:numPr>
                 <w:ilvl w:val="0"/>
-                <w:numId w:val="40"/>
+                <w:numId w:val="41"/>
               </w:numPr>
               <w:spacing w:after="120" w:line="276" w:lineRule="auto"/>
               <w:rPr>
@@ -9767,7 +9674,7 @@
               <w:pStyle w:val="ListParagraph"/>
               <w:numPr>
                 <w:ilvl w:val="0"/>
-                <w:numId w:val="40"/>
+                <w:numId w:val="41"/>
               </w:numPr>
               <w:spacing w:after="120" w:line="276" w:lineRule="auto"/>
               <w:rPr>
@@ -9788,7 +9695,7 @@
               <w:pStyle w:val="ListParagraph"/>
               <w:numPr>
                 <w:ilvl w:val="0"/>
-                <w:numId w:val="40"/>
+                <w:numId w:val="41"/>
               </w:numPr>
               <w:spacing w:after="120" w:line="276" w:lineRule="auto"/>
               <w:rPr>
@@ -10015,7 +9922,7 @@
           <w:b/>
         </w:rPr>
       </w:pPr>
-      <w:bookmarkStart w:id="26" w:name="_Toc445236066"/>
+      <w:bookmarkStart w:id="25" w:name="_Toc445236066"/>
       <w:r>
         <w:rPr>
           <w:rFonts w:asciiTheme="minorHAnsi" w:hAnsiTheme="minorHAnsi"/>
@@ -10023,7 +9930,7 @@
         </w:rPr>
         <w:t>Override simulation (Add police, ambulance, firetruck cars)</w:t>
       </w:r>
-      <w:bookmarkEnd w:id="26"/>
+      <w:bookmarkEnd w:id="25"/>
     </w:p>
     <w:p>
       <w:pPr>
@@ -10182,7 +10089,7 @@
               <w:pStyle w:val="ListParagraph"/>
               <w:numPr>
                 <w:ilvl w:val="0"/>
-                <w:numId w:val="40"/>
+                <w:numId w:val="41"/>
               </w:numPr>
               <w:spacing w:after="120" w:line="276" w:lineRule="auto"/>
               <w:rPr>
@@ -10203,7 +10110,7 @@
               <w:pStyle w:val="ListParagraph"/>
               <w:numPr>
                 <w:ilvl w:val="0"/>
-                <w:numId w:val="40"/>
+                <w:numId w:val="41"/>
               </w:numPr>
               <w:spacing w:after="120" w:line="276" w:lineRule="auto"/>
               <w:rPr>
@@ -10224,7 +10131,7 @@
               <w:pStyle w:val="ListParagraph"/>
               <w:numPr>
                 <w:ilvl w:val="0"/>
-                <w:numId w:val="40"/>
+                <w:numId w:val="41"/>
               </w:numPr>
               <w:spacing w:after="120" w:line="276" w:lineRule="auto"/>
               <w:rPr>
@@ -10417,7 +10324,6 @@
                 <w:sz w:val="22"/>
                 <w:szCs w:val="24"/>
               </w:rPr>
-              <w:lastRenderedPageBreak/>
               <w:t>System overrides the crossing. (pass)</w:t>
             </w:r>
           </w:p>
@@ -10452,7 +10358,7 @@
           <w:b/>
         </w:rPr>
       </w:pPr>
-      <w:bookmarkStart w:id="27" w:name="_Toc445236067"/>
+      <w:bookmarkStart w:id="26" w:name="_Toc445236067"/>
       <w:r>
         <w:rPr>
           <w:rFonts w:asciiTheme="minorHAnsi" w:hAnsiTheme="minorHAnsi"/>
@@ -10460,7 +10366,7 @@
         </w:rPr>
         <w:t>Relocate crossing</w:t>
       </w:r>
-      <w:bookmarkEnd w:id="27"/>
+      <w:bookmarkEnd w:id="26"/>
     </w:p>
     <w:p>
       <w:pPr>
@@ -10619,7 +10525,7 @@
               <w:pStyle w:val="ListParagraph"/>
               <w:numPr>
                 <w:ilvl w:val="0"/>
-                <w:numId w:val="40"/>
+                <w:numId w:val="41"/>
               </w:numPr>
               <w:spacing w:after="120" w:line="276" w:lineRule="auto"/>
               <w:rPr>
@@ -10640,7 +10546,7 @@
               <w:pStyle w:val="ListParagraph"/>
               <w:numPr>
                 <w:ilvl w:val="0"/>
-                <w:numId w:val="40"/>
+                <w:numId w:val="41"/>
               </w:numPr>
               <w:spacing w:after="120" w:line="276" w:lineRule="auto"/>
               <w:rPr>
@@ -10661,7 +10567,7 @@
               <w:pStyle w:val="ListParagraph"/>
               <w:numPr>
                 <w:ilvl w:val="0"/>
-                <w:numId w:val="40"/>
+                <w:numId w:val="41"/>
               </w:numPr>
               <w:spacing w:after="120" w:line="276" w:lineRule="auto"/>
               <w:rPr>
@@ -10888,7 +10794,7 @@
           <w:b/>
         </w:rPr>
       </w:pPr>
-      <w:bookmarkStart w:id="28" w:name="_Toc445236068"/>
+      <w:bookmarkStart w:id="27" w:name="_Toc445236068"/>
       <w:r>
         <w:rPr>
           <w:rFonts w:asciiTheme="minorHAnsi" w:hAnsiTheme="minorHAnsi"/>
@@ -10896,7 +10802,7 @@
         </w:rPr>
         <w:t>Startup the application</w:t>
       </w:r>
-      <w:bookmarkEnd w:id="28"/>
+      <w:bookmarkEnd w:id="27"/>
     </w:p>
     <w:p>
       <w:pPr>
@@ -11055,7 +10961,7 @@
               <w:pStyle w:val="ListParagraph"/>
               <w:numPr>
                 <w:ilvl w:val="0"/>
-                <w:numId w:val="40"/>
+                <w:numId w:val="41"/>
               </w:numPr>
               <w:spacing w:after="120" w:line="276" w:lineRule="auto"/>
               <w:rPr>
@@ -11076,7 +10982,7 @@
               <w:pStyle w:val="ListParagraph"/>
               <w:numPr>
                 <w:ilvl w:val="0"/>
-                <w:numId w:val="40"/>
+                <w:numId w:val="41"/>
               </w:numPr>
               <w:spacing w:after="120" w:line="276" w:lineRule="auto"/>
               <w:rPr>
@@ -11097,7 +11003,7 @@
               <w:pStyle w:val="ListParagraph"/>
               <w:numPr>
                 <w:ilvl w:val="0"/>
-                <w:numId w:val="40"/>
+                <w:numId w:val="41"/>
               </w:numPr>
               <w:spacing w:after="120" w:line="276" w:lineRule="auto"/>
               <w:rPr>
@@ -11290,7 +11196,6 @@
                 <w:sz w:val="22"/>
                 <w:szCs w:val="24"/>
               </w:rPr>
-              <w:lastRenderedPageBreak/>
               <w:t>System overrides the crossing. (pass)</w:t>
             </w:r>
           </w:p>
@@ -11325,7 +11230,7 @@
           <w:b/>
         </w:rPr>
       </w:pPr>
-      <w:bookmarkStart w:id="29" w:name="_Toc445236069"/>
+      <w:bookmarkStart w:id="28" w:name="_Toc445236069"/>
       <w:r>
         <w:rPr>
           <w:rFonts w:asciiTheme="minorHAnsi" w:hAnsiTheme="minorHAnsi"/>
@@ -11333,7 +11238,7 @@
         </w:rPr>
         <w:t>Show simulation</w:t>
       </w:r>
-      <w:bookmarkEnd w:id="29"/>
+      <w:bookmarkEnd w:id="28"/>
     </w:p>
     <w:p>
       <w:pPr>
@@ -11492,7 +11397,7 @@
               <w:pStyle w:val="ListParagraph"/>
               <w:numPr>
                 <w:ilvl w:val="0"/>
-                <w:numId w:val="40"/>
+                <w:numId w:val="41"/>
               </w:numPr>
               <w:spacing w:after="120" w:line="276" w:lineRule="auto"/>
               <w:rPr>
@@ -11513,7 +11418,7 @@
               <w:pStyle w:val="ListParagraph"/>
               <w:numPr>
                 <w:ilvl w:val="0"/>
-                <w:numId w:val="40"/>
+                <w:numId w:val="41"/>
               </w:numPr>
               <w:spacing w:after="120" w:line="276" w:lineRule="auto"/>
               <w:rPr>
@@ -11534,7 +11439,7 @@
               <w:pStyle w:val="ListParagraph"/>
               <w:numPr>
                 <w:ilvl w:val="0"/>
-                <w:numId w:val="40"/>
+                <w:numId w:val="41"/>
               </w:numPr>
               <w:spacing w:after="120" w:line="276" w:lineRule="auto"/>
               <w:rPr>
@@ -11761,7 +11666,7 @@
           <w:b/>
         </w:rPr>
       </w:pPr>
-      <w:bookmarkStart w:id="30" w:name="_Toc445236070"/>
+      <w:bookmarkStart w:id="29" w:name="_Toc445236070"/>
       <w:r>
         <w:rPr>
           <w:rFonts w:asciiTheme="minorHAnsi" w:hAnsiTheme="minorHAnsi"/>
@@ -11769,7 +11674,7 @@
         </w:rPr>
         <w:t>Select crossing’s component to make changes</w:t>
       </w:r>
-      <w:bookmarkEnd w:id="30"/>
+      <w:bookmarkEnd w:id="29"/>
     </w:p>
     <w:p>
       <w:pPr>
@@ -11928,7 +11833,7 @@
               <w:pStyle w:val="ListParagraph"/>
               <w:numPr>
                 <w:ilvl w:val="0"/>
-                <w:numId w:val="40"/>
+                <w:numId w:val="41"/>
               </w:numPr>
               <w:spacing w:after="120" w:line="276" w:lineRule="auto"/>
               <w:rPr>
@@ -11949,7 +11854,7 @@
               <w:pStyle w:val="ListParagraph"/>
               <w:numPr>
                 <w:ilvl w:val="0"/>
-                <w:numId w:val="40"/>
+                <w:numId w:val="41"/>
               </w:numPr>
               <w:spacing w:after="120" w:line="276" w:lineRule="auto"/>
               <w:rPr>
@@ -11970,7 +11875,7 @@
               <w:pStyle w:val="ListParagraph"/>
               <w:numPr>
                 <w:ilvl w:val="0"/>
-                <w:numId w:val="40"/>
+                <w:numId w:val="41"/>
               </w:numPr>
               <w:spacing w:after="120" w:line="276" w:lineRule="auto"/>
               <w:rPr>
@@ -12163,7 +12068,6 @@
                 <w:sz w:val="22"/>
                 <w:szCs w:val="24"/>
               </w:rPr>
-              <w:lastRenderedPageBreak/>
               <w:t>System overrides the crossing. (pass)</w:t>
             </w:r>
           </w:p>
@@ -12198,7 +12102,7 @@
           <w:b/>
         </w:rPr>
       </w:pPr>
-      <w:bookmarkStart w:id="31" w:name="_Toc445236071"/>
+      <w:bookmarkStart w:id="30" w:name="_Toc445236071"/>
       <w:r>
         <w:rPr>
           <w:rFonts w:asciiTheme="minorHAnsi" w:hAnsiTheme="minorHAnsi"/>
@@ -12206,7 +12110,7 @@
         </w:rPr>
         <w:t>Set current active crossing</w:t>
       </w:r>
-      <w:bookmarkEnd w:id="31"/>
+      <w:bookmarkEnd w:id="30"/>
     </w:p>
     <w:p>
       <w:pPr>
@@ -12365,7 +12269,7 @@
               <w:pStyle w:val="ListParagraph"/>
               <w:numPr>
                 <w:ilvl w:val="0"/>
-                <w:numId w:val="40"/>
+                <w:numId w:val="41"/>
               </w:numPr>
               <w:spacing w:after="120" w:line="276" w:lineRule="auto"/>
               <w:rPr>
@@ -12386,7 +12290,7 @@
               <w:pStyle w:val="ListParagraph"/>
               <w:numPr>
                 <w:ilvl w:val="0"/>
-                <w:numId w:val="40"/>
+                <w:numId w:val="41"/>
               </w:numPr>
               <w:spacing w:after="120" w:line="276" w:lineRule="auto"/>
               <w:rPr>
@@ -12407,7 +12311,7 @@
               <w:pStyle w:val="ListParagraph"/>
               <w:numPr>
                 <w:ilvl w:val="0"/>
-                <w:numId w:val="40"/>
+                <w:numId w:val="41"/>
               </w:numPr>
               <w:spacing w:after="120" w:line="276" w:lineRule="auto"/>
               <w:rPr>
@@ -12634,7 +12538,7 @@
           <w:b/>
         </w:rPr>
       </w:pPr>
-      <w:bookmarkStart w:id="32" w:name="_Toc445236072"/>
+      <w:bookmarkStart w:id="31" w:name="_Toc445236072"/>
       <w:r>
         <w:rPr>
           <w:rFonts w:asciiTheme="minorHAnsi" w:hAnsiTheme="minorHAnsi"/>
@@ -12642,7 +12546,7 @@
         </w:rPr>
         <w:t>Edit a crosswalk’s pedestrian flow</w:t>
       </w:r>
-      <w:bookmarkEnd w:id="32"/>
+      <w:bookmarkEnd w:id="31"/>
     </w:p>
     <w:p>
       <w:pPr>
@@ -12801,7 +12705,7 @@
               <w:pStyle w:val="ListParagraph"/>
               <w:numPr>
                 <w:ilvl w:val="0"/>
-                <w:numId w:val="40"/>
+                <w:numId w:val="41"/>
               </w:numPr>
               <w:spacing w:after="120" w:line="276" w:lineRule="auto"/>
               <w:rPr>
@@ -12822,7 +12726,7 @@
               <w:pStyle w:val="ListParagraph"/>
               <w:numPr>
                 <w:ilvl w:val="0"/>
-                <w:numId w:val="40"/>
+                <w:numId w:val="41"/>
               </w:numPr>
               <w:spacing w:after="120" w:line="276" w:lineRule="auto"/>
               <w:rPr>
@@ -12843,7 +12747,7 @@
               <w:pStyle w:val="ListParagraph"/>
               <w:numPr>
                 <w:ilvl w:val="0"/>
-                <w:numId w:val="40"/>
+                <w:numId w:val="41"/>
               </w:numPr>
               <w:spacing w:after="120" w:line="276" w:lineRule="auto"/>
               <w:rPr>
@@ -13036,7 +12940,456 @@
                 <w:sz w:val="22"/>
                 <w:szCs w:val="24"/>
               </w:rPr>
-              <w:lastRenderedPageBreak/>
+              <w:t>System overrides the crossing. (pass)</w:t>
+            </w:r>
+          </w:p>
+        </w:tc>
+        <w:tc>
+          <w:tcPr>
+            <w:tcW w:w="1083" w:type="dxa"/>
+          </w:tcPr>
+          <w:p>
+            <w:pPr>
+              <w:spacing w:after="120"/>
+              <w:rPr>
+                <w:sz w:val="22"/>
+              </w:rPr>
+            </w:pPr>
+          </w:p>
+        </w:tc>
+      </w:tr>
+    </w:tbl>
+    <w:p/>
+    <w:p>
+      <w:pPr>
+        <w:pStyle w:val="Heading3"/>
+        <w:numPr>
+          <w:ilvl w:val="2"/>
+          <w:numId w:val="3"/>
+        </w:numPr>
+        <w:spacing w:after="120"/>
+        <w:ind w:hanging="515"/>
+        <w:rPr>
+          <w:rFonts w:asciiTheme="minorHAnsi" w:hAnsiTheme="minorHAnsi"/>
+          <w:b/>
+        </w:rPr>
+      </w:pPr>
+      <w:r>
+        <w:rPr>
+          <w:rFonts w:asciiTheme="minorHAnsi" w:hAnsiTheme="minorHAnsi"/>
+          <w:b/>
+        </w:rPr>
+        <w:t>S</w:t>
+      </w:r>
+      <w:r>
+        <w:rPr>
+          <w:rFonts w:asciiTheme="minorHAnsi" w:hAnsiTheme="minorHAnsi" w:hint="eastAsia"/>
+          <w:b/>
+        </w:rPr>
+        <w:t>tart</w:t>
+      </w:r>
+      <w:r>
+        <w:rPr>
+          <w:rFonts w:asciiTheme="minorHAnsi" w:hAnsiTheme="minorHAnsi"/>
+          <w:b/>
+        </w:rPr>
+        <w:t xml:space="preserve"> simulating pedestrian</w:t>
+      </w:r>
+      <w:bookmarkStart w:id="32" w:name="_GoBack"/>
+      <w:bookmarkEnd w:id="32"/>
+    </w:p>
+    <w:p>
+      <w:pPr>
+        <w:spacing w:after="120"/>
+        <w:ind w:left="1440"/>
+        <w:rPr>
+          <w:b/>
+        </w:rPr>
+      </w:pPr>
+      <w:r>
+        <w:rPr>
+          <w:b/>
+        </w:rPr>
+        <w:t>Purpose:</w:t>
+      </w:r>
+    </w:p>
+    <w:tbl>
+      <w:tblPr>
+        <w:tblStyle w:val="TableGrid"/>
+        <w:tblW w:w="8171" w:type="dxa"/>
+        <w:tblInd w:w="846" w:type="dxa"/>
+        <w:tblLook w:val="04A0" w:firstRow="1" w:lastRow="0" w:firstColumn="1" w:lastColumn="0" w:noHBand="0" w:noVBand="1"/>
+      </w:tblPr>
+      <w:tblGrid>
+        <w:gridCol w:w="1843"/>
+        <w:gridCol w:w="3119"/>
+        <w:gridCol w:w="2126"/>
+        <w:gridCol w:w="1083"/>
+      </w:tblGrid>
+      <w:tr>
+        <w:tc>
+          <w:tcPr>
+            <w:tcW w:w="1843" w:type="dxa"/>
+          </w:tcPr>
+          <w:p>
+            <w:pPr>
+              <w:spacing w:after="120"/>
+              <w:rPr>
+                <w:b/>
+                <w:sz w:val="22"/>
+                <w:szCs w:val="24"/>
+              </w:rPr>
+            </w:pPr>
+            <w:r>
+              <w:rPr>
+                <w:b/>
+                <w:sz w:val="22"/>
+                <w:szCs w:val="24"/>
+              </w:rPr>
+              <w:t>Test Case</w:t>
+            </w:r>
+          </w:p>
+        </w:tc>
+        <w:tc>
+          <w:tcPr>
+            <w:tcW w:w="3119" w:type="dxa"/>
+          </w:tcPr>
+          <w:p>
+            <w:pPr>
+              <w:spacing w:after="120"/>
+              <w:rPr>
+                <w:b/>
+                <w:sz w:val="22"/>
+                <w:szCs w:val="24"/>
+              </w:rPr>
+            </w:pPr>
+            <w:r>
+              <w:rPr>
+                <w:b/>
+                <w:sz w:val="22"/>
+                <w:szCs w:val="24"/>
+              </w:rPr>
+              <w:t>Method</w:t>
+            </w:r>
+          </w:p>
+        </w:tc>
+        <w:tc>
+          <w:tcPr>
+            <w:tcW w:w="2126" w:type="dxa"/>
+          </w:tcPr>
+          <w:p>
+            <w:pPr>
+              <w:spacing w:after="120"/>
+              <w:rPr>
+                <w:b/>
+                <w:sz w:val="22"/>
+                <w:szCs w:val="24"/>
+              </w:rPr>
+            </w:pPr>
+            <w:r>
+              <w:rPr>
+                <w:b/>
+                <w:sz w:val="22"/>
+                <w:szCs w:val="24"/>
+              </w:rPr>
+              <w:t>Expected result</w:t>
+            </w:r>
+          </w:p>
+        </w:tc>
+        <w:tc>
+          <w:tcPr>
+            <w:tcW w:w="1083" w:type="dxa"/>
+          </w:tcPr>
+          <w:p>
+            <w:pPr>
+              <w:spacing w:after="120"/>
+              <w:rPr>
+                <w:b/>
+                <w:sz w:val="22"/>
+                <w:szCs w:val="24"/>
+              </w:rPr>
+            </w:pPr>
+            <w:r>
+              <w:rPr>
+                <w:b/>
+                <w:sz w:val="22"/>
+                <w:szCs w:val="24"/>
+              </w:rPr>
+              <w:t>Success?</w:t>
+            </w:r>
+          </w:p>
+        </w:tc>
+      </w:tr>
+      <w:tr>
+        <w:trPr>
+          <w:trHeight w:val="2100"/>
+        </w:trPr>
+        <w:tc>
+          <w:tcPr>
+            <w:tcW w:w="1843" w:type="dxa"/>
+            <w:vMerge w:val="restart"/>
+          </w:tcPr>
+          <w:p>
+            <w:pPr>
+              <w:spacing w:after="120" w:line="276" w:lineRule="auto"/>
+              <w:rPr>
+                <w:sz w:val="22"/>
+                <w:szCs w:val="24"/>
+              </w:rPr>
+            </w:pPr>
+            <w:r>
+              <w:rPr>
+                <w:sz w:val="22"/>
+                <w:szCs w:val="24"/>
+              </w:rPr>
+              <w:t>Select a crossing to place</w:t>
+            </w:r>
+          </w:p>
+        </w:tc>
+        <w:tc>
+          <w:tcPr>
+            <w:tcW w:w="3119" w:type="dxa"/>
+          </w:tcPr>
+          <w:p>
+            <w:pPr>
+              <w:pStyle w:val="ListParagraph"/>
+              <w:numPr>
+                <w:ilvl w:val="0"/>
+                <w:numId w:val="41"/>
+              </w:numPr>
+              <w:spacing w:after="120" w:line="276" w:lineRule="auto"/>
+              <w:rPr>
+                <w:sz w:val="22"/>
+                <w:szCs w:val="24"/>
+              </w:rPr>
+            </w:pPr>
+            <w:r>
+              <w:rPr>
+                <w:sz w:val="22"/>
+                <w:szCs w:val="24"/>
+              </w:rPr>
+              <w:t>Select a crossing (type 1 or type 2)</w:t>
+            </w:r>
+          </w:p>
+          <w:p>
+            <w:pPr>
+              <w:pStyle w:val="ListParagraph"/>
+              <w:numPr>
+                <w:ilvl w:val="0"/>
+                <w:numId w:val="41"/>
+              </w:numPr>
+              <w:spacing w:after="120" w:line="276" w:lineRule="auto"/>
+              <w:rPr>
+                <w:sz w:val="22"/>
+                <w:szCs w:val="24"/>
+              </w:rPr>
+            </w:pPr>
+            <w:r>
+              <w:rPr>
+                <w:sz w:val="22"/>
+                <w:szCs w:val="24"/>
+              </w:rPr>
+              <w:t>Drag crossing from interface to the cell (type 1 or type 2)</w:t>
+            </w:r>
+          </w:p>
+          <w:p>
+            <w:pPr>
+              <w:pStyle w:val="ListParagraph"/>
+              <w:numPr>
+                <w:ilvl w:val="0"/>
+                <w:numId w:val="41"/>
+              </w:numPr>
+              <w:spacing w:after="120" w:line="276" w:lineRule="auto"/>
+              <w:rPr>
+                <w:sz w:val="22"/>
+                <w:szCs w:val="24"/>
+              </w:rPr>
+            </w:pPr>
+            <w:r>
+              <w:rPr>
+                <w:sz w:val="22"/>
+                <w:szCs w:val="24"/>
+              </w:rPr>
+              <w:t>System adds crossing on that cell.</w:t>
+            </w:r>
+          </w:p>
+        </w:tc>
+        <w:tc>
+          <w:tcPr>
+            <w:tcW w:w="2126" w:type="dxa"/>
+          </w:tcPr>
+          <w:p>
+            <w:pPr>
+              <w:spacing w:after="120"/>
+              <w:rPr>
+                <w:sz w:val="22"/>
+                <w:szCs w:val="24"/>
+              </w:rPr>
+            </w:pPr>
+            <w:r>
+              <w:rPr>
+                <w:sz w:val="22"/>
+                <w:szCs w:val="24"/>
+              </w:rPr>
+              <w:t>System adds a crossing to the selected cell. (pass)</w:t>
+            </w:r>
+          </w:p>
+        </w:tc>
+        <w:tc>
+          <w:tcPr>
+            <w:tcW w:w="1083" w:type="dxa"/>
+          </w:tcPr>
+          <w:p>
+            <w:pPr>
+              <w:spacing w:after="120"/>
+              <w:rPr>
+                <w:sz w:val="22"/>
+              </w:rPr>
+            </w:pPr>
+          </w:p>
+        </w:tc>
+      </w:tr>
+      <w:tr>
+        <w:trPr>
+          <w:trHeight w:val="885"/>
+        </w:trPr>
+        <w:tc>
+          <w:tcPr>
+            <w:tcW w:w="1843" w:type="dxa"/>
+            <w:vMerge/>
+          </w:tcPr>
+          <w:p>
+            <w:pPr>
+              <w:pStyle w:val="ListParagraph"/>
+              <w:numPr>
+                <w:ilvl w:val="0"/>
+                <w:numId w:val="36"/>
+              </w:numPr>
+              <w:spacing w:after="120" w:line="276" w:lineRule="auto"/>
+              <w:rPr>
+                <w:sz w:val="22"/>
+                <w:szCs w:val="24"/>
+              </w:rPr>
+            </w:pPr>
+          </w:p>
+        </w:tc>
+        <w:tc>
+          <w:tcPr>
+            <w:tcW w:w="3119" w:type="dxa"/>
+          </w:tcPr>
+          <w:p>
+            <w:pPr>
+              <w:pStyle w:val="ListParagraph"/>
+              <w:numPr>
+                <w:ilvl w:val="0"/>
+                <w:numId w:val="28"/>
+              </w:numPr>
+              <w:spacing w:after="120" w:line="276" w:lineRule="auto"/>
+              <w:rPr>
+                <w:sz w:val="22"/>
+                <w:szCs w:val="24"/>
+              </w:rPr>
+            </w:pPr>
+            <w:r>
+              <w:rPr>
+                <w:sz w:val="22"/>
+                <w:szCs w:val="24"/>
+              </w:rPr>
+              <w:t>Select a crossing (type 1 or type 2)</w:t>
+            </w:r>
+          </w:p>
+          <w:p>
+            <w:pPr>
+              <w:pStyle w:val="ListParagraph"/>
+              <w:numPr>
+                <w:ilvl w:val="0"/>
+                <w:numId w:val="28"/>
+              </w:numPr>
+              <w:spacing w:after="120" w:line="276" w:lineRule="auto"/>
+              <w:rPr>
+                <w:sz w:val="22"/>
+                <w:szCs w:val="24"/>
+              </w:rPr>
+            </w:pPr>
+            <w:r>
+              <w:rPr>
+                <w:sz w:val="22"/>
+                <w:szCs w:val="24"/>
+              </w:rPr>
+              <w:t>Select the cell which is already occupied</w:t>
+            </w:r>
+          </w:p>
+          <w:p>
+            <w:pPr>
+              <w:pStyle w:val="ListParagraph"/>
+              <w:numPr>
+                <w:ilvl w:val="0"/>
+                <w:numId w:val="28"/>
+              </w:numPr>
+              <w:spacing w:after="120" w:line="276" w:lineRule="auto"/>
+              <w:rPr>
+                <w:sz w:val="22"/>
+                <w:szCs w:val="24"/>
+              </w:rPr>
+            </w:pPr>
+            <w:r>
+              <w:rPr>
+                <w:sz w:val="22"/>
+                <w:szCs w:val="24"/>
+              </w:rPr>
+              <w:t>System shows a message.</w:t>
+            </w:r>
+          </w:p>
+          <w:p>
+            <w:pPr>
+              <w:pStyle w:val="ListParagraph"/>
+              <w:numPr>
+                <w:ilvl w:val="0"/>
+                <w:numId w:val="28"/>
+              </w:numPr>
+              <w:spacing w:after="120" w:line="276" w:lineRule="auto"/>
+              <w:rPr>
+                <w:sz w:val="22"/>
+                <w:szCs w:val="24"/>
+              </w:rPr>
+            </w:pPr>
+            <w:r>
+              <w:rPr>
+                <w:sz w:val="22"/>
+                <w:szCs w:val="24"/>
+              </w:rPr>
+              <w:t>Tester selects yes.</w:t>
+            </w:r>
+          </w:p>
+          <w:p>
+            <w:pPr>
+              <w:pStyle w:val="ListParagraph"/>
+              <w:spacing w:after="120"/>
+              <w:ind w:left="360"/>
+              <w:rPr>
+                <w:sz w:val="22"/>
+                <w:szCs w:val="24"/>
+              </w:rPr>
+            </w:pPr>
+          </w:p>
+        </w:tc>
+        <w:tc>
+          <w:tcPr>
+            <w:tcW w:w="2126" w:type="dxa"/>
+          </w:tcPr>
+          <w:p>
+            <w:pPr>
+              <w:spacing w:after="120"/>
+              <w:rPr>
+                <w:sz w:val="22"/>
+                <w:szCs w:val="24"/>
+              </w:rPr>
+            </w:pPr>
+            <w:r>
+              <w:rPr>
+                <w:sz w:val="22"/>
+                <w:szCs w:val="24"/>
+              </w:rPr>
               <w:t>System overrides the crossing. (pass)</w:t>
             </w:r>
           </w:p>
@@ -13216,7 +13569,7 @@
           <w:rPr>
             <w:noProof/>
           </w:rPr>
-          <w:t>2</w:t>
+          <w:t>11</w:t>
         </w:r>
         <w:r>
           <w:rPr>
@@ -13340,6 +13693,95 @@
 <file path=word/numbering.xml><?xml version="1.0" encoding="utf-8"?>
 <w:numbering xmlns:wpc="http://schemas.microsoft.com/office/word/2010/wordprocessingCanvas" xmlns:cx="http://schemas.microsoft.com/office/drawing/2014/chartex" xmlns:cx1="http://schemas.microsoft.com/office/drawing/2015/9/8/chartex" xmlns:cx2="http://schemas.microsoft.com/office/drawing/2015/10/21/chartex" xmlns:mc="http://schemas.openxmlformats.org/markup-compatibility/2006" xmlns:o="urn:schemas-microsoft-com:office:office" xmlns:r="http://schemas.openxmlformats.org/officeDocument/2006/relationships" xmlns:m="http://schemas.openxmlformats.org/officeDocument/2006/math" xmlns:v="urn:schemas-microsoft-com:vml" xmlns:wp14="http://schemas.microsoft.com/office/word/2010/wordprocessingDrawing" xmlns:wp="http://schemas.openxmlformats.org/drawingml/2006/wordprocessingDrawing" xmlns:w10="urn:schemas-microsoft-com:office:word" xmlns:w="http://schemas.openxmlformats.org/wordprocessingml/2006/main" xmlns:w14="http://schemas.microsoft.com/office/word/2010/wordml" xmlns:w15="http://schemas.microsoft.com/office/word/2012/wordml" xmlns:w16se="http://schemas.microsoft.com/office/word/2015/wordml/symex" xmlns:wpg="http://schemas.microsoft.com/office/word/2010/wordprocessingGroup" xmlns:wpi="http://schemas.microsoft.com/office/word/2010/wordprocessingInk" xmlns:wne="http://schemas.microsoft.com/office/word/2006/wordml" xmlns:wps="http://schemas.microsoft.com/office/word/2010/wordprocessingShape" mc:Ignorable="w14 w15 w16se wp14">
   <w:abstractNum w:abstractNumId="0" w15:restartNumberingAfterBreak="0">
+    <w:nsid w:val="04F25EFD"/>
+    <w:multiLevelType w:val="hybridMultilevel"/>
+    <w:tmpl w:val="A260C1F0"/>
+    <w:lvl w:ilvl="0" w:tplc="5E961F10">
+      <w:start w:val="1"/>
+      <w:numFmt w:val="decimal"/>
+      <w:lvlText w:val="%1."/>
+      <w:lvlJc w:val="left"/>
+      <w:pPr>
+        <w:ind w:left="360" w:hanging="360"/>
+      </w:pPr>
+      <w:rPr>
+        <w:rFonts w:hint="default"/>
+      </w:rPr>
+    </w:lvl>
+    <w:lvl w:ilvl="1" w:tplc="08090019" w:tentative="1">
+      <w:start w:val="1"/>
+      <w:numFmt w:val="lowerLetter"/>
+      <w:lvlText w:val="%2."/>
+      <w:lvlJc w:val="left"/>
+      <w:pPr>
+        <w:ind w:left="1440" w:hanging="360"/>
+      </w:pPr>
+    </w:lvl>
+    <w:lvl w:ilvl="2" w:tplc="0809001B" w:tentative="1">
+      <w:start w:val="1"/>
+      <w:numFmt w:val="lowerRoman"/>
+      <w:lvlText w:val="%3."/>
+      <w:lvlJc w:val="right"/>
+      <w:pPr>
+        <w:ind w:left="2160" w:hanging="180"/>
+      </w:pPr>
+    </w:lvl>
+    <w:lvl w:ilvl="3" w:tplc="0809000F" w:tentative="1">
+      <w:start w:val="1"/>
+      <w:numFmt w:val="decimal"/>
+      <w:lvlText w:val="%4."/>
+      <w:lvlJc w:val="left"/>
+      <w:pPr>
+        <w:ind w:left="2880" w:hanging="360"/>
+      </w:pPr>
+    </w:lvl>
+    <w:lvl w:ilvl="4" w:tplc="08090019" w:tentative="1">
+      <w:start w:val="1"/>
+      <w:numFmt w:val="lowerLetter"/>
+      <w:lvlText w:val="%5."/>
+      <w:lvlJc w:val="left"/>
+      <w:pPr>
+        <w:ind w:left="3600" w:hanging="360"/>
+      </w:pPr>
+    </w:lvl>
+    <w:lvl w:ilvl="5" w:tplc="0809001B" w:tentative="1">
+      <w:start w:val="1"/>
+      <w:numFmt w:val="lowerRoman"/>
+      <w:lvlText w:val="%6."/>
+      <w:lvlJc w:val="right"/>
+      <w:pPr>
+        <w:ind w:left="4320" w:hanging="180"/>
+      </w:pPr>
+    </w:lvl>
+    <w:lvl w:ilvl="6" w:tplc="0809000F" w:tentative="1">
+      <w:start w:val="1"/>
+      <w:numFmt w:val="decimal"/>
+      <w:lvlText w:val="%7."/>
+      <w:lvlJc w:val="left"/>
+      <w:pPr>
+        <w:ind w:left="5040" w:hanging="360"/>
+      </w:pPr>
+    </w:lvl>
+    <w:lvl w:ilvl="7" w:tplc="08090019" w:tentative="1">
+      <w:start w:val="1"/>
+      <w:numFmt w:val="lowerLetter"/>
+      <w:lvlText w:val="%8."/>
+      <w:lvlJc w:val="left"/>
+      <w:pPr>
+        <w:ind w:left="5760" w:hanging="360"/>
+      </w:pPr>
+    </w:lvl>
+    <w:lvl w:ilvl="8" w:tplc="0809001B" w:tentative="1">
+      <w:start w:val="1"/>
+      <w:numFmt w:val="lowerRoman"/>
+      <w:lvlText w:val="%9."/>
+      <w:lvlJc w:val="right"/>
+      <w:pPr>
+        <w:ind w:left="6480" w:hanging="180"/>
+      </w:pPr>
+    </w:lvl>
+  </w:abstractNum>
+  <w:abstractNum w:abstractNumId="1" w15:restartNumberingAfterBreak="0">
     <w:nsid w:val="0A342569"/>
     <w:multiLevelType w:val="multilevel"/>
     <w:tmpl w:val="4BBAA3E6"/>
@@ -13460,7 +13902,7 @@
       </w:rPr>
     </w:lvl>
   </w:abstractNum>
-  <w:abstractNum w:abstractNumId="1" w15:restartNumberingAfterBreak="0">
+  <w:abstractNum w:abstractNumId="2" w15:restartNumberingAfterBreak="0">
     <w:nsid w:val="0C152A05"/>
     <w:multiLevelType w:val="hybridMultilevel"/>
     <w:tmpl w:val="6484B20E"/>
@@ -13573,7 +14015,7 @@
       </w:rPr>
     </w:lvl>
   </w:abstractNum>
-  <w:abstractNum w:abstractNumId="2" w15:restartNumberingAfterBreak="0">
+  <w:abstractNum w:abstractNumId="3" w15:restartNumberingAfterBreak="0">
     <w:nsid w:val="0EE9452B"/>
     <w:multiLevelType w:val="hybridMultilevel"/>
     <w:tmpl w:val="A55AE3EA"/>
@@ -13665,7 +14107,7 @@
       </w:pPr>
     </w:lvl>
   </w:abstractNum>
-  <w:abstractNum w:abstractNumId="3" w15:restartNumberingAfterBreak="0">
+  <w:abstractNum w:abstractNumId="4" w15:restartNumberingAfterBreak="0">
     <w:nsid w:val="10D27DF4"/>
     <w:multiLevelType w:val="hybridMultilevel"/>
     <w:tmpl w:val="924E40B8"/>
@@ -13754,7 +14196,7 @@
       </w:pPr>
     </w:lvl>
   </w:abstractNum>
-  <w:abstractNum w:abstractNumId="4" w15:restartNumberingAfterBreak="0">
+  <w:abstractNum w:abstractNumId="5" w15:restartNumberingAfterBreak="0">
     <w:nsid w:val="142469BA"/>
     <w:multiLevelType w:val="hybridMultilevel"/>
     <w:tmpl w:val="ADA4E998"/>
@@ -13843,7 +14285,7 @@
       </w:pPr>
     </w:lvl>
   </w:abstractNum>
-  <w:abstractNum w:abstractNumId="5" w15:restartNumberingAfterBreak="0">
+  <w:abstractNum w:abstractNumId="6" w15:restartNumberingAfterBreak="0">
     <w:nsid w:val="17804789"/>
     <w:multiLevelType w:val="hybridMultilevel"/>
     <w:tmpl w:val="0D1083DC"/>
@@ -13956,7 +14398,7 @@
       </w:rPr>
     </w:lvl>
   </w:abstractNum>
-  <w:abstractNum w:abstractNumId="6" w15:restartNumberingAfterBreak="0">
+  <w:abstractNum w:abstractNumId="7" w15:restartNumberingAfterBreak="0">
     <w:nsid w:val="1CC55947"/>
     <w:multiLevelType w:val="multilevel"/>
     <w:tmpl w:val="F328F03A"/>
@@ -14069,7 +14511,7 @@
       </w:rPr>
     </w:lvl>
   </w:abstractNum>
-  <w:abstractNum w:abstractNumId="7" w15:restartNumberingAfterBreak="0">
+  <w:abstractNum w:abstractNumId="8" w15:restartNumberingAfterBreak="0">
     <w:nsid w:val="221124C4"/>
     <w:multiLevelType w:val="hybridMultilevel"/>
     <w:tmpl w:val="7758F4FC"/>
@@ -14158,7 +14600,7 @@
       </w:pPr>
     </w:lvl>
   </w:abstractNum>
-  <w:abstractNum w:abstractNumId="8" w15:restartNumberingAfterBreak="0">
+  <w:abstractNum w:abstractNumId="9" w15:restartNumberingAfterBreak="0">
     <w:nsid w:val="25D05194"/>
     <w:multiLevelType w:val="hybridMultilevel"/>
     <w:tmpl w:val="DADA9D00"/>
@@ -14244,7 +14686,7 @@
       </w:pPr>
     </w:lvl>
   </w:abstractNum>
-  <w:abstractNum w:abstractNumId="9" w15:restartNumberingAfterBreak="0">
+  <w:abstractNum w:abstractNumId="10" w15:restartNumberingAfterBreak="0">
     <w:nsid w:val="27E3708C"/>
     <w:multiLevelType w:val="multilevel"/>
     <w:tmpl w:val="0409001F"/>
@@ -14330,7 +14772,7 @@
       </w:pPr>
     </w:lvl>
   </w:abstractNum>
-  <w:abstractNum w:abstractNumId="10" w15:restartNumberingAfterBreak="0">
+  <w:abstractNum w:abstractNumId="11" w15:restartNumberingAfterBreak="0">
     <w:nsid w:val="2AEE1E06"/>
     <w:multiLevelType w:val="multilevel"/>
     <w:tmpl w:val="0409001F"/>
@@ -14416,7 +14858,7 @@
       </w:pPr>
     </w:lvl>
   </w:abstractNum>
-  <w:abstractNum w:abstractNumId="11" w15:restartNumberingAfterBreak="0">
+  <w:abstractNum w:abstractNumId="12" w15:restartNumberingAfterBreak="0">
     <w:nsid w:val="2ED853DA"/>
     <w:multiLevelType w:val="multilevel"/>
     <w:tmpl w:val="F328F03A"/>
@@ -14529,7 +14971,7 @@
       </w:rPr>
     </w:lvl>
   </w:abstractNum>
-  <w:abstractNum w:abstractNumId="12" w15:restartNumberingAfterBreak="0">
+  <w:abstractNum w:abstractNumId="13" w15:restartNumberingAfterBreak="0">
     <w:nsid w:val="2F4C29A1"/>
     <w:multiLevelType w:val="hybridMultilevel"/>
     <w:tmpl w:val="9EF6C986"/>
@@ -14618,7 +15060,7 @@
       </w:pPr>
     </w:lvl>
   </w:abstractNum>
-  <w:abstractNum w:abstractNumId="13" w15:restartNumberingAfterBreak="0">
+  <w:abstractNum w:abstractNumId="14" w15:restartNumberingAfterBreak="0">
     <w:nsid w:val="2FA04BBD"/>
     <w:multiLevelType w:val="hybridMultilevel"/>
     <w:tmpl w:val="BDA4CAAA"/>
@@ -14707,7 +15149,7 @@
       </w:pPr>
     </w:lvl>
   </w:abstractNum>
-  <w:abstractNum w:abstractNumId="14" w15:restartNumberingAfterBreak="0">
+  <w:abstractNum w:abstractNumId="15" w15:restartNumberingAfterBreak="0">
     <w:nsid w:val="329A0039"/>
     <w:multiLevelType w:val="hybridMultilevel"/>
     <w:tmpl w:val="A0521AC8"/>
@@ -14796,7 +15238,7 @@
       </w:pPr>
     </w:lvl>
   </w:abstractNum>
-  <w:abstractNum w:abstractNumId="15" w15:restartNumberingAfterBreak="0">
+  <w:abstractNum w:abstractNumId="16" w15:restartNumberingAfterBreak="0">
     <w:nsid w:val="37784243"/>
     <w:multiLevelType w:val="hybridMultilevel"/>
     <w:tmpl w:val="6EB0F928"/>
@@ -14909,7 +15351,7 @@
       </w:rPr>
     </w:lvl>
   </w:abstractNum>
-  <w:abstractNum w:abstractNumId="16" w15:restartNumberingAfterBreak="0">
+  <w:abstractNum w:abstractNumId="17" w15:restartNumberingAfterBreak="0">
     <w:nsid w:val="37C23E24"/>
     <w:multiLevelType w:val="hybridMultilevel"/>
     <w:tmpl w:val="4A0E5112"/>
@@ -14998,7 +15440,7 @@
       </w:pPr>
     </w:lvl>
   </w:abstractNum>
-  <w:abstractNum w:abstractNumId="17" w15:restartNumberingAfterBreak="0">
+  <w:abstractNum w:abstractNumId="18" w15:restartNumberingAfterBreak="0">
     <w:nsid w:val="38386F46"/>
     <w:multiLevelType w:val="hybridMultilevel"/>
     <w:tmpl w:val="D474E81C"/>
@@ -15087,7 +15529,7 @@
       </w:pPr>
     </w:lvl>
   </w:abstractNum>
-  <w:abstractNum w:abstractNumId="18" w15:restartNumberingAfterBreak="0">
+  <w:abstractNum w:abstractNumId="19" w15:restartNumberingAfterBreak="0">
     <w:nsid w:val="3A520E90"/>
     <w:multiLevelType w:val="hybridMultilevel"/>
     <w:tmpl w:val="DDD27F7A"/>
@@ -15176,7 +15618,7 @@
       </w:pPr>
     </w:lvl>
   </w:abstractNum>
-  <w:abstractNum w:abstractNumId="19" w15:restartNumberingAfterBreak="0">
+  <w:abstractNum w:abstractNumId="20" w15:restartNumberingAfterBreak="0">
     <w:nsid w:val="3B364F45"/>
     <w:multiLevelType w:val="hybridMultilevel"/>
     <w:tmpl w:val="B1661A9E"/>
@@ -15265,7 +15707,7 @@
       </w:pPr>
     </w:lvl>
   </w:abstractNum>
-  <w:abstractNum w:abstractNumId="20" w15:restartNumberingAfterBreak="0">
+  <w:abstractNum w:abstractNumId="21" w15:restartNumberingAfterBreak="0">
     <w:nsid w:val="3B992B73"/>
     <w:multiLevelType w:val="hybridMultilevel"/>
     <w:tmpl w:val="52421BD8"/>
@@ -15351,7 +15793,7 @@
       </w:pPr>
     </w:lvl>
   </w:abstractNum>
-  <w:abstractNum w:abstractNumId="21" w15:restartNumberingAfterBreak="0">
+  <w:abstractNum w:abstractNumId="22" w15:restartNumberingAfterBreak="0">
     <w:nsid w:val="3D64601C"/>
     <w:multiLevelType w:val="hybridMultilevel"/>
     <w:tmpl w:val="C16CF830"/>
@@ -15464,7 +15906,7 @@
       </w:rPr>
     </w:lvl>
   </w:abstractNum>
-  <w:abstractNum w:abstractNumId="22" w15:restartNumberingAfterBreak="0">
+  <w:abstractNum w:abstractNumId="23" w15:restartNumberingAfterBreak="0">
     <w:nsid w:val="41410F18"/>
     <w:multiLevelType w:val="hybridMultilevel"/>
     <w:tmpl w:val="58B46194"/>
@@ -15553,7 +15995,7 @@
       </w:pPr>
     </w:lvl>
   </w:abstractNum>
-  <w:abstractNum w:abstractNumId="23" w15:restartNumberingAfterBreak="0">
+  <w:abstractNum w:abstractNumId="24" w15:restartNumberingAfterBreak="0">
     <w:nsid w:val="477220B9"/>
     <w:multiLevelType w:val="hybridMultilevel"/>
     <w:tmpl w:val="237461F0"/>
@@ -15642,7 +16084,7 @@
       </w:pPr>
     </w:lvl>
   </w:abstractNum>
-  <w:abstractNum w:abstractNumId="24" w15:restartNumberingAfterBreak="0">
+  <w:abstractNum w:abstractNumId="25" w15:restartNumberingAfterBreak="0">
     <w:nsid w:val="47FE0C2E"/>
     <w:multiLevelType w:val="hybridMultilevel"/>
     <w:tmpl w:val="E43EADD8"/>
@@ -15731,7 +16173,7 @@
       </w:pPr>
     </w:lvl>
   </w:abstractNum>
-  <w:abstractNum w:abstractNumId="25" w15:restartNumberingAfterBreak="0">
+  <w:abstractNum w:abstractNumId="26" w15:restartNumberingAfterBreak="0">
     <w:nsid w:val="4835668B"/>
     <w:multiLevelType w:val="hybridMultilevel"/>
     <w:tmpl w:val="4816CEEC"/>
@@ -15820,7 +16262,7 @@
       </w:pPr>
     </w:lvl>
   </w:abstractNum>
-  <w:abstractNum w:abstractNumId="26" w15:restartNumberingAfterBreak="0">
+  <w:abstractNum w:abstractNumId="27" w15:restartNumberingAfterBreak="0">
     <w:nsid w:val="4DA73ED7"/>
     <w:multiLevelType w:val="multilevel"/>
     <w:tmpl w:val="F328F03A"/>
@@ -15933,7 +16375,7 @@
       </w:rPr>
     </w:lvl>
   </w:abstractNum>
-  <w:abstractNum w:abstractNumId="27" w15:restartNumberingAfterBreak="0">
+  <w:abstractNum w:abstractNumId="28" w15:restartNumberingAfterBreak="0">
     <w:nsid w:val="50D13691"/>
     <w:multiLevelType w:val="hybridMultilevel"/>
     <w:tmpl w:val="3C666FD2"/>
@@ -16022,7 +16464,7 @@
       </w:pPr>
     </w:lvl>
   </w:abstractNum>
-  <w:abstractNum w:abstractNumId="28" w15:restartNumberingAfterBreak="0">
+  <w:abstractNum w:abstractNumId="29" w15:restartNumberingAfterBreak="0">
     <w:nsid w:val="560A182C"/>
     <w:multiLevelType w:val="hybridMultilevel"/>
     <w:tmpl w:val="1D269082"/>
@@ -16111,7 +16553,7 @@
       </w:pPr>
     </w:lvl>
   </w:abstractNum>
-  <w:abstractNum w:abstractNumId="29" w15:restartNumberingAfterBreak="0">
+  <w:abstractNum w:abstractNumId="30" w15:restartNumberingAfterBreak="0">
     <w:nsid w:val="5B5045FC"/>
     <w:multiLevelType w:val="hybridMultilevel"/>
     <w:tmpl w:val="25024A3C"/>
@@ -16197,7 +16639,7 @@
       </w:pPr>
     </w:lvl>
   </w:abstractNum>
-  <w:abstractNum w:abstractNumId="30" w15:restartNumberingAfterBreak="0">
+  <w:abstractNum w:abstractNumId="31" w15:restartNumberingAfterBreak="0">
     <w:nsid w:val="5CD05074"/>
     <w:multiLevelType w:val="hybridMultilevel"/>
     <w:tmpl w:val="554CA3B2"/>
@@ -16310,7 +16752,7 @@
       </w:rPr>
     </w:lvl>
   </w:abstractNum>
-  <w:abstractNum w:abstractNumId="31" w15:restartNumberingAfterBreak="0">
+  <w:abstractNum w:abstractNumId="32" w15:restartNumberingAfterBreak="0">
     <w:nsid w:val="5E9D71D4"/>
     <w:multiLevelType w:val="hybridMultilevel"/>
     <w:tmpl w:val="3A52B56A"/>
@@ -16399,7 +16841,7 @@
       </w:pPr>
     </w:lvl>
   </w:abstractNum>
-  <w:abstractNum w:abstractNumId="32" w15:restartNumberingAfterBreak="0">
+  <w:abstractNum w:abstractNumId="33" w15:restartNumberingAfterBreak="0">
     <w:nsid w:val="5EBD3A2C"/>
     <w:multiLevelType w:val="hybridMultilevel"/>
     <w:tmpl w:val="C0FC04A6"/>
@@ -16488,7 +16930,7 @@
       </w:pPr>
     </w:lvl>
   </w:abstractNum>
-  <w:abstractNum w:abstractNumId="33" w15:restartNumberingAfterBreak="0">
+  <w:abstractNum w:abstractNumId="34" w15:restartNumberingAfterBreak="0">
     <w:nsid w:val="5F3429EA"/>
     <w:multiLevelType w:val="hybridMultilevel"/>
     <w:tmpl w:val="8046815E"/>
@@ -16577,7 +17019,7 @@
       </w:pPr>
     </w:lvl>
   </w:abstractNum>
-  <w:abstractNum w:abstractNumId="34" w15:restartNumberingAfterBreak="0">
+  <w:abstractNum w:abstractNumId="35" w15:restartNumberingAfterBreak="0">
     <w:nsid w:val="636A18A1"/>
     <w:multiLevelType w:val="hybridMultilevel"/>
     <w:tmpl w:val="03BA7996"/>
@@ -16666,7 +17108,7 @@
       </w:pPr>
     </w:lvl>
   </w:abstractNum>
-  <w:abstractNum w:abstractNumId="35" w15:restartNumberingAfterBreak="0">
+  <w:abstractNum w:abstractNumId="36" w15:restartNumberingAfterBreak="0">
     <w:nsid w:val="69BD440A"/>
     <w:multiLevelType w:val="hybridMultilevel"/>
     <w:tmpl w:val="4A40C6DC"/>
@@ -16755,7 +17197,7 @@
       </w:pPr>
     </w:lvl>
   </w:abstractNum>
-  <w:abstractNum w:abstractNumId="36" w15:restartNumberingAfterBreak="0">
+  <w:abstractNum w:abstractNumId="37" w15:restartNumberingAfterBreak="0">
     <w:nsid w:val="75DA7907"/>
     <w:multiLevelType w:val="hybridMultilevel"/>
     <w:tmpl w:val="AD2ABDAA"/>
@@ -16868,7 +17310,7 @@
       </w:rPr>
     </w:lvl>
   </w:abstractNum>
-  <w:abstractNum w:abstractNumId="37" w15:restartNumberingAfterBreak="0">
+  <w:abstractNum w:abstractNumId="38" w15:restartNumberingAfterBreak="0">
     <w:nsid w:val="77A9610A"/>
     <w:multiLevelType w:val="multilevel"/>
     <w:tmpl w:val="3032696C"/>
@@ -16981,7 +17423,7 @@
       </w:rPr>
     </w:lvl>
   </w:abstractNum>
-  <w:abstractNum w:abstractNumId="38" w15:restartNumberingAfterBreak="0">
+  <w:abstractNum w:abstractNumId="39" w15:restartNumberingAfterBreak="0">
     <w:nsid w:val="7E7B7A8A"/>
     <w:multiLevelType w:val="multilevel"/>
     <w:tmpl w:val="0409001F"/>
@@ -17067,7 +17509,7 @@
       </w:pPr>
     </w:lvl>
   </w:abstractNum>
-  <w:abstractNum w:abstractNumId="39" w15:restartNumberingAfterBreak="0">
+  <w:abstractNum w:abstractNumId="40" w15:restartNumberingAfterBreak="0">
     <w:nsid w:val="7F1810FB"/>
     <w:multiLevelType w:val="hybridMultilevel"/>
     <w:tmpl w:val="2C566818"/>
@@ -17181,124 +17623,127 @@
     </w:lvl>
   </w:abstractNum>
   <w:num w:numId="1">
+    <w:abstractNumId w:val="30"/>
+  </w:num>
+  <w:num w:numId="2">
+    <w:abstractNumId w:val="1"/>
+  </w:num>
+  <w:num w:numId="3">
+    <w:abstractNumId w:val="38"/>
+  </w:num>
+  <w:num w:numId="4">
+    <w:abstractNumId w:val="2"/>
+  </w:num>
+  <w:num w:numId="5">
+    <w:abstractNumId w:val="40"/>
+  </w:num>
+  <w:num w:numId="6">
+    <w:abstractNumId w:val="16"/>
+  </w:num>
+  <w:num w:numId="7">
+    <w:abstractNumId w:val="31"/>
+  </w:num>
+  <w:num w:numId="8">
+    <w:abstractNumId w:val="37"/>
+  </w:num>
+  <w:num w:numId="9">
+    <w:abstractNumId w:val="39"/>
+  </w:num>
+  <w:num w:numId="10">
+    <w:abstractNumId w:val="22"/>
+  </w:num>
+  <w:num w:numId="11">
+    <w:abstractNumId w:val="11"/>
+  </w:num>
+  <w:num w:numId="12">
+    <w:abstractNumId w:val="10"/>
+  </w:num>
+  <w:num w:numId="13">
+    <w:abstractNumId w:val="6"/>
+  </w:num>
+  <w:num w:numId="14">
+    <w:abstractNumId w:val="27"/>
+  </w:num>
+  <w:num w:numId="15">
+    <w:abstractNumId w:val="7"/>
+  </w:num>
+  <w:num w:numId="16">
+    <w:abstractNumId w:val="12"/>
+  </w:num>
+  <w:num w:numId="17">
+    <w:abstractNumId w:val="8"/>
+  </w:num>
+  <w:num w:numId="18">
+    <w:abstractNumId w:val="15"/>
+  </w:num>
+  <w:num w:numId="19">
+    <w:abstractNumId w:val="18"/>
+  </w:num>
+  <w:num w:numId="20">
     <w:abstractNumId w:val="29"/>
   </w:num>
-  <w:num w:numId="2">
-    <w:abstractNumId w:val="0"/>
+  <w:num w:numId="21">
+    <w:abstractNumId w:val="32"/>
   </w:num>
-  <w:num w:numId="3">
-    <w:abstractNumId w:val="37"/>
+  <w:num w:numId="22">
+    <w:abstractNumId w:val="13"/>
   </w:num>
-  <w:num w:numId="4">
-    <w:abstractNumId w:val="1"/>
+  <w:num w:numId="23">
+    <w:abstractNumId w:val="23"/>
   </w:num>
-  <w:num w:numId="5">
-    <w:abstractNumId w:val="39"/>
+  <w:num w:numId="24">
+    <w:abstractNumId w:val="35"/>
   </w:num>
-  <w:num w:numId="6">
-    <w:abstractNumId w:val="15"/>
+  <w:num w:numId="25">
+    <w:abstractNumId w:val="9"/>
   </w:num>
-  <w:num w:numId="7">
-    <w:abstractNumId w:val="30"/>
+  <w:num w:numId="26">
+    <w:abstractNumId w:val="14"/>
   </w:num>
-  <w:num w:numId="8">
+  <w:num w:numId="27">
+    <w:abstractNumId w:val="20"/>
+  </w:num>
+  <w:num w:numId="28">
+    <w:abstractNumId w:val="26"/>
+  </w:num>
+  <w:num w:numId="29">
+    <w:abstractNumId w:val="3"/>
+  </w:num>
+  <w:num w:numId="30">
+    <w:abstractNumId w:val="5"/>
+  </w:num>
+  <w:num w:numId="31">
     <w:abstractNumId w:val="36"/>
   </w:num>
-  <w:num w:numId="9">
-    <w:abstractNumId w:val="38"/>
+  <w:num w:numId="32">
+    <w:abstractNumId w:val="34"/>
   </w:num>
-  <w:num w:numId="10">
+  <w:num w:numId="33">
+    <w:abstractNumId w:val="17"/>
+  </w:num>
+  <w:num w:numId="34">
     <w:abstractNumId w:val="21"/>
   </w:num>
-  <w:num w:numId="11">
-    <w:abstractNumId w:val="10"/>
+  <w:num w:numId="35">
+    <w:abstractNumId w:val="4"/>
   </w:num>
-  <w:num w:numId="12">
-    <w:abstractNumId w:val="9"/>
+  <w:num w:numId="36">
+    <w:abstractNumId w:val="24"/>
   </w:num>
-  <w:num w:numId="13">
-    <w:abstractNumId w:val="5"/>
-  </w:num>
-  <w:num w:numId="14">
-    <w:abstractNumId w:val="26"/>
-  </w:num>
-  <w:num w:numId="15">
-    <w:abstractNumId w:val="6"/>
-  </w:num>
-  <w:num w:numId="16">
-    <w:abstractNumId w:val="11"/>
-  </w:num>
-  <w:num w:numId="17">
-    <w:abstractNumId w:val="7"/>
-  </w:num>
-  <w:num w:numId="18">
-    <w:abstractNumId w:val="14"/>
-  </w:num>
-  <w:num w:numId="19">
-    <w:abstractNumId w:val="17"/>
-  </w:num>
-  <w:num w:numId="20">
+  <w:num w:numId="37">
     <w:abstractNumId w:val="28"/>
   </w:num>
-  <w:num w:numId="21">
-    <w:abstractNumId w:val="31"/>
+  <w:num w:numId="38">
+    <w:abstractNumId w:val="25"/>
   </w:num>
-  <w:num w:numId="22">
-    <w:abstractNumId w:val="12"/>
+  <w:num w:numId="39">
+    <w:abstractNumId w:val="33"/>
   </w:num>
-  <w:num w:numId="23">
-    <w:abstractNumId w:val="22"/>
-  </w:num>
-  <w:num w:numId="24">
-    <w:abstractNumId w:val="34"/>
-  </w:num>
-  <w:num w:numId="25">
-    <w:abstractNumId w:val="8"/>
-  </w:num>
-  <w:num w:numId="26">
-    <w:abstractNumId w:val="13"/>
-  </w:num>
-  <w:num w:numId="27">
+  <w:num w:numId="40">
     <w:abstractNumId w:val="19"/>
   </w:num>
-  <w:num w:numId="28">
-    <w:abstractNumId w:val="25"/>
-  </w:num>
-  <w:num w:numId="29">
-    <w:abstractNumId w:val="2"/>
-  </w:num>
-  <w:num w:numId="30">
-    <w:abstractNumId w:val="4"/>
-  </w:num>
-  <w:num w:numId="31">
-    <w:abstractNumId w:val="35"/>
-  </w:num>
-  <w:num w:numId="32">
-    <w:abstractNumId w:val="33"/>
-  </w:num>
-  <w:num w:numId="33">
-    <w:abstractNumId w:val="16"/>
-  </w:num>
-  <w:num w:numId="34">
-    <w:abstractNumId w:val="20"/>
-  </w:num>
-  <w:num w:numId="35">
-    <w:abstractNumId w:val="3"/>
-  </w:num>
-  <w:num w:numId="36">
-    <w:abstractNumId w:val="23"/>
-  </w:num>
-  <w:num w:numId="37">
-    <w:abstractNumId w:val="27"/>
-  </w:num>
-  <w:num w:numId="38">
-    <w:abstractNumId w:val="24"/>
-  </w:num>
-  <w:num w:numId="39">
-    <w:abstractNumId w:val="32"/>
-  </w:num>
-  <w:num w:numId="40">
-    <w:abstractNumId w:val="18"/>
+  <w:num w:numId="41">
+    <w:abstractNumId w:val="0"/>
   </w:num>
 </w:numbering>
 </file>
@@ -18261,6 +18706,7 @@
     <w:rsidRoot w:val="00AA74A3"/>
     <w:rsid w:val="006179E2"/>
     <w:rsid w:val="00771E81"/>
+    <w:rsid w:val="009A6D6E"/>
     <w:rsid w:val="00AA74A3"/>
   </w:rsids>
   <m:mathPr>
@@ -19009,7 +19455,7 @@
 </file>
 
 <file path=customXml/itemProps2.xml><?xml version="1.0" encoding="utf-8"?>
-<ds:datastoreItem xmlns:ds="http://schemas.openxmlformats.org/officeDocument/2006/customXml" ds:itemID="{34DD35AB-E72D-414E-8905-BB6CE4AE67D0}">
+<ds:datastoreItem xmlns:ds="http://schemas.openxmlformats.org/officeDocument/2006/customXml" ds:itemID="{DB00B621-02B8-4F9E-ACEA-EE0DEB087AF1}">
   <ds:schemaRefs>
     <ds:schemaRef ds:uri="http://schemas.openxmlformats.org/officeDocument/2006/bibliography"/>
   </ds:schemaRefs>

</xml_diff>